<commit_message>
Good stuff here. Going to adjust the plots though to plot as a function of ascertainment rate rather than treatment efficacy
</commit_message>
<xml_diff>
--- a/writeup/CovidTreatmentDisparities.docx
+++ b/writeup/CovidTreatmentDisparities.docx
@@ -62,22 +62,2541 @@
       </w:pPr>
       <w:r>
         <w:rPr>
+          <w:szCs w:val="22"/>
+          <w:lang w:val="en-GB"/>
+        </w:rPr>
+        <w:t xml:space="preserve">For any risk quantile </w:t>
+      </w:r>
+      <w:r>
+        <w:rPr>
+          <w:i/>
+          <w:iCs/>
+          <w:szCs w:val="22"/>
+          <w:lang w:val="en-GB"/>
+        </w:rPr>
+        <w:t>k</w:t>
+      </w:r>
+      <w:r>
+        <w:rPr>
+          <w:szCs w:val="22"/>
+          <w:lang w:val="en-GB"/>
+        </w:rPr>
+        <w:t xml:space="preserve">, we can express the number of adverse </w:t>
+      </w:r>
+      <w:r>
+        <w:rPr>
+          <w:szCs w:val="22"/>
+          <w:lang w:val="en-GB"/>
+        </w:rPr>
+        <w:t xml:space="preserve">COVID-related </w:t>
+      </w:r>
+      <w:r>
+        <w:rPr>
+          <w:szCs w:val="22"/>
+          <w:lang w:val="en-GB"/>
+        </w:rPr>
+        <w:t xml:space="preserve">events </w:t>
+      </w:r>
+      <w:r>
+        <w:rPr>
+          <w:i/>
+          <w:iCs/>
+          <w:szCs w:val="22"/>
+          <w:lang w:val="en-GB"/>
+        </w:rPr>
+        <w:t xml:space="preserve">E </w:t>
+      </w:r>
+      <w:r>
+        <w:rPr>
+          <w:szCs w:val="22"/>
+          <w:lang w:val="en-GB"/>
+        </w:rPr>
+        <w:t>(</w:t>
+      </w:r>
+      <w:r>
+        <w:rPr>
+          <w:i/>
+          <w:iCs/>
+          <w:szCs w:val="22"/>
+          <w:lang w:val="en-GB"/>
+        </w:rPr>
+        <w:t>e.g.</w:t>
+      </w:r>
+      <w:r>
+        <w:rPr>
+          <w:szCs w:val="22"/>
+          <w:lang w:val="en-GB"/>
+        </w:rPr>
+        <w:t xml:space="preserve">, hospitalizations or deaths) </w:t>
+      </w:r>
+      <w:r>
+        <w:rPr>
+          <w:szCs w:val="22"/>
+          <w:lang w:val="en-GB"/>
+        </w:rPr>
+        <w:t xml:space="preserve">in terms of the number of COVID cases </w:t>
+      </w:r>
+      <w:r>
+        <w:rPr>
+          <w:szCs w:val="22"/>
+          <w:lang w:val="en-GB"/>
+        </w:rPr>
+        <w:t>C</w:t>
+      </w:r>
+      <w:r>
+        <w:rPr>
+          <w:szCs w:val="22"/>
+          <w:lang w:val="en-GB"/>
+        </w:rPr>
+        <w:t xml:space="preserve"> and the number of treatments </w:t>
+      </w:r>
+      <w:r>
+        <w:rPr>
+          <w:i/>
+          <w:iCs/>
+          <w:szCs w:val="22"/>
+          <w:lang w:val="en-GB"/>
+        </w:rPr>
+        <w:t xml:space="preserve">T </w:t>
+      </w:r>
+      <w:r>
+        <w:rPr>
+          <w:szCs w:val="22"/>
+          <w:lang w:val="en-GB"/>
+        </w:rPr>
+        <w:t>with</w:t>
+      </w:r>
+      <w:r>
+        <w:rPr>
+          <w:szCs w:val="22"/>
+          <w:lang w:val="en-GB"/>
+        </w:rPr>
+        <w:t xml:space="preserve"> the following equation: </w:t>
+      </w:r>
+    </w:p>
+    <w:p>
+      <w:pPr>
+        <w:jc w:val="both"/>
+        <w:rPr>
+          <w:szCs w:val="22"/>
+          <w:lang w:val="en-GB"/>
+        </w:rPr>
+      </w:pPr>
+    </w:p>
+    <w:p>
+      <w:pPr>
+        <w:jc w:val="center"/>
+        <w:rPr>
+          <w:szCs w:val="22"/>
+          <w:lang w:val="en-GB"/>
+        </w:rPr>
+      </w:pPr>
+      <w:r>
+        <w:rPr>
+          <w:i/>
+          <w:iCs/>
+          <w:szCs w:val="22"/>
+          <w:lang w:val="en-GB"/>
+        </w:rPr>
+        <w:t>E</w:t>
+      </w:r>
+      <w:r>
+        <w:rPr>
+          <w:i/>
+          <w:iCs/>
+          <w:szCs w:val="22"/>
+          <w:vertAlign w:val="subscript"/>
+          <w:lang w:val="en-GB"/>
+        </w:rPr>
+        <w:t>k</w:t>
+      </w:r>
+      <w:r>
+        <w:rPr>
+          <w:szCs w:val="22"/>
+          <w:lang w:val="en-GB"/>
+        </w:rPr>
+        <w:t xml:space="preserve"> = (</w:t>
+      </w:r>
+      <w:r>
+        <w:rPr>
+          <w:i/>
+          <w:iCs/>
+          <w:szCs w:val="22"/>
+          <w:lang w:val="en-GB"/>
+        </w:rPr>
+        <w:t>C</w:t>
+      </w:r>
+      <w:r>
+        <w:rPr>
+          <w:i/>
+          <w:iCs/>
+          <w:szCs w:val="22"/>
+          <w:vertAlign w:val="subscript"/>
+          <w:lang w:val="en-GB"/>
+        </w:rPr>
+        <w:t>k</w:t>
+      </w:r>
+      <w:r>
+        <w:rPr>
+          <w:szCs w:val="22"/>
+          <w:lang w:val="en-GB"/>
+        </w:rPr>
+        <w:t xml:space="preserve"> – </w:t>
+      </w:r>
+      <w:r>
+        <w:rPr>
+          <w:i/>
+          <w:iCs/>
+          <w:szCs w:val="22"/>
+          <w:lang w:val="en-GB"/>
+        </w:rPr>
+        <w:t>T</w:t>
+      </w:r>
+      <w:r>
+        <w:rPr>
+          <w:i/>
+          <w:iCs/>
+          <w:szCs w:val="22"/>
+          <w:vertAlign w:val="subscript"/>
+          <w:lang w:val="en-GB"/>
+        </w:rPr>
+        <w:t>k</w:t>
+      </w:r>
+      <w:r>
+        <w:rPr>
+          <w:szCs w:val="22"/>
+          <w:lang w:val="en-GB"/>
+        </w:rPr>
+        <w:t>)</w:t>
+      </w:r>
+      <w:r>
+        <w:rPr>
+          <w:szCs w:val="22"/>
+          <w:lang w:val="en-GB"/>
+        </w:rPr>
+        <w:t xml:space="preserve"> P(</w:t>
+      </w:r>
+      <w:proofErr w:type="spellStart"/>
+      <w:r>
+        <w:rPr>
+          <w:i/>
+          <w:iCs/>
+          <w:szCs w:val="22"/>
+          <w:lang w:val="en-GB"/>
+        </w:rPr>
+        <w:t>E</w:t>
+      </w:r>
+      <w:r>
+        <w:rPr>
+          <w:i/>
+          <w:iCs/>
+          <w:szCs w:val="22"/>
+          <w:vertAlign w:val="subscript"/>
+          <w:lang w:val="en-GB"/>
+        </w:rPr>
+        <w:t>k</w:t>
+      </w:r>
+      <w:r>
+        <w:rPr>
+          <w:szCs w:val="22"/>
+          <w:lang w:val="en-GB"/>
+        </w:rPr>
+        <w:t>|</w:t>
+      </w:r>
+      <w:r>
+        <w:rPr>
+          <w:i/>
+          <w:iCs/>
+          <w:szCs w:val="22"/>
+          <w:lang w:val="en-GB"/>
+        </w:rPr>
+        <w:t>C</w:t>
+      </w:r>
+      <w:r>
+        <w:rPr>
+          <w:i/>
+          <w:iCs/>
+          <w:szCs w:val="22"/>
+          <w:vertAlign w:val="subscript"/>
+          <w:lang w:val="en-GB"/>
+        </w:rPr>
+        <w:t>k</w:t>
+      </w:r>
+      <w:proofErr w:type="spellEnd"/>
+      <w:r>
+        <w:rPr>
+          <w:szCs w:val="22"/>
+          <w:lang w:val="en-GB"/>
+        </w:rPr>
+        <w:t xml:space="preserve">) </w:t>
+      </w:r>
+      <w:r>
+        <w:rPr>
+          <w:szCs w:val="22"/>
+          <w:lang w:val="en-GB"/>
+        </w:rPr>
+        <w:t xml:space="preserve">+ </w:t>
+      </w:r>
+      <w:r>
+        <w:rPr>
+          <w:i/>
+          <w:iCs/>
+          <w:szCs w:val="22"/>
+          <w:lang w:val="en-GB"/>
+        </w:rPr>
+        <w:t>T</w:t>
+      </w:r>
+      <w:r>
+        <w:rPr>
+          <w:i/>
+          <w:iCs/>
+          <w:szCs w:val="22"/>
+          <w:vertAlign w:val="subscript"/>
+          <w:lang w:val="en-GB"/>
+        </w:rPr>
+        <w:t>k</w:t>
+      </w:r>
+      <w:r>
+        <w:rPr>
+          <w:szCs w:val="22"/>
+          <w:lang w:val="en-GB"/>
+        </w:rPr>
+        <w:t xml:space="preserve"> (1-</w:t>
+      </w:r>
+      <w:r>
+        <w:rPr>
+          <w:i/>
+          <w:iCs/>
+          <w:szCs w:val="22"/>
+          <w:lang w:val="en-GB"/>
+        </w:rPr>
+        <w:t>σ</w:t>
+      </w:r>
+      <w:r>
+        <w:rPr>
+          <w:szCs w:val="22"/>
+          <w:lang w:val="en-GB"/>
+        </w:rPr>
+        <w:t>) P(</w:t>
+      </w:r>
+      <w:proofErr w:type="spellStart"/>
+      <w:r>
+        <w:rPr>
+          <w:i/>
+          <w:iCs/>
+          <w:szCs w:val="22"/>
+          <w:lang w:val="en-GB"/>
+        </w:rPr>
+        <w:t>E</w:t>
+      </w:r>
+      <w:r>
+        <w:rPr>
+          <w:i/>
+          <w:iCs/>
+          <w:szCs w:val="22"/>
+          <w:vertAlign w:val="subscript"/>
+          <w:lang w:val="en-GB"/>
+        </w:rPr>
+        <w:t>k</w:t>
+      </w:r>
+      <w:r>
+        <w:rPr>
+          <w:szCs w:val="22"/>
+          <w:lang w:val="en-GB"/>
+        </w:rPr>
+        <w:t>|</w:t>
+      </w:r>
+      <w:r>
+        <w:rPr>
+          <w:i/>
+          <w:iCs/>
+          <w:szCs w:val="22"/>
+          <w:lang w:val="en-GB"/>
+        </w:rPr>
+        <w:t>C</w:t>
+      </w:r>
+      <w:r>
+        <w:rPr>
+          <w:i/>
+          <w:iCs/>
+          <w:szCs w:val="22"/>
+          <w:vertAlign w:val="subscript"/>
+          <w:lang w:val="en-GB"/>
+        </w:rPr>
+        <w:t>k</w:t>
+      </w:r>
+      <w:proofErr w:type="spellEnd"/>
+      <w:r>
+        <w:rPr>
+          <w:szCs w:val="22"/>
+          <w:lang w:val="en-GB"/>
+        </w:rPr>
+        <w:t>)</w:t>
+      </w:r>
+    </w:p>
+    <w:p>
+      <w:pPr>
+        <w:jc w:val="both"/>
+        <w:rPr>
+          <w:szCs w:val="22"/>
+          <w:lang w:val="en-GB"/>
+        </w:rPr>
+      </w:pPr>
+    </w:p>
+    <w:p>
+      <w:pPr>
+        <w:jc w:val="both"/>
+        <w:rPr>
+          <w:szCs w:val="22"/>
+          <w:lang w:val="en-GB"/>
+        </w:rPr>
+      </w:pPr>
+      <w:r>
+        <w:rPr>
+          <w:szCs w:val="22"/>
+          <w:lang w:val="en-GB"/>
+        </w:rPr>
+        <w:t>Here, P(</w:t>
+      </w:r>
+      <w:r>
+        <w:rPr>
+          <w:i/>
+          <w:iCs/>
+          <w:szCs w:val="22"/>
+          <w:lang w:val="en-GB"/>
+        </w:rPr>
+        <w:t>E</w:t>
+      </w:r>
+      <w:r>
+        <w:rPr>
+          <w:szCs w:val="22"/>
+          <w:lang w:val="en-GB"/>
+        </w:rPr>
+        <w:t>|</w:t>
+      </w:r>
+      <w:r>
+        <w:rPr>
+          <w:i/>
+          <w:iCs/>
+          <w:szCs w:val="22"/>
+          <w:lang w:val="en-GB"/>
+        </w:rPr>
+        <w:t>C</w:t>
+      </w:r>
+      <w:r>
+        <w:rPr>
+          <w:szCs w:val="22"/>
+          <w:lang w:val="en-GB"/>
+        </w:rPr>
+        <w:t>) is the probability that the event occurs given a symptomatic COVID-19 case</w:t>
+      </w:r>
+      <w:r>
+        <w:rPr>
+          <w:szCs w:val="22"/>
+          <w:lang w:val="en-GB"/>
+        </w:rPr>
+        <w:t>,</w:t>
+      </w:r>
+      <w:r>
+        <w:rPr>
+          <w:szCs w:val="22"/>
+          <w:lang w:val="en-GB"/>
+        </w:rPr>
+        <w:t xml:space="preserve"> </w:t>
+      </w:r>
+      <w:r>
+        <w:rPr>
+          <w:szCs w:val="22"/>
+          <w:lang w:val="en-GB"/>
+        </w:rPr>
+        <w:t xml:space="preserve">and </w:t>
+      </w:r>
+      <w:r>
+        <w:rPr>
+          <w:i/>
+          <w:iCs/>
+          <w:szCs w:val="22"/>
+          <w:lang w:val="en-GB"/>
+        </w:rPr>
+        <w:t>σ</w:t>
+      </w:r>
+      <w:r>
+        <w:rPr>
+          <w:szCs w:val="22"/>
+        </w:rPr>
+        <w:t xml:space="preserve"> </w:t>
+      </w:r>
+      <w:r>
+        <w:rPr>
+          <w:szCs w:val="22"/>
+          <w:lang w:val="en-GB"/>
+        </w:rPr>
+        <w:t>is the treatment effectiveness</w:t>
+      </w:r>
+      <w:r>
+        <w:rPr>
+          <w:szCs w:val="22"/>
+          <w:lang w:val="en-GB"/>
+        </w:rPr>
+        <w:t xml:space="preserve"> (</w:t>
+      </w:r>
+      <w:r>
+        <w:rPr>
+          <w:i/>
+          <w:iCs/>
+          <w:szCs w:val="22"/>
+          <w:lang w:val="en-GB"/>
+        </w:rPr>
+        <w:t>i.e.</w:t>
+      </w:r>
+      <w:r>
+        <w:rPr>
+          <w:szCs w:val="22"/>
+          <w:lang w:val="en-GB"/>
+        </w:rPr>
+        <w:t>, the</w:t>
+      </w:r>
+      <w:r>
+        <w:rPr>
+          <w:szCs w:val="22"/>
+          <w:lang w:val="en-GB"/>
+        </w:rPr>
+        <w:t xml:space="preserve"> proportion</w:t>
+      </w:r>
+      <w:r>
+        <w:rPr>
+          <w:szCs w:val="22"/>
+          <w:lang w:val="en-GB"/>
+        </w:rPr>
+        <w:t xml:space="preserve"> reduction in risk due to treatment)</w:t>
+      </w:r>
+      <w:r>
+        <w:rPr>
+          <w:szCs w:val="22"/>
+          <w:lang w:val="en-GB"/>
+        </w:rPr>
+        <w:t>.</w:t>
+      </w:r>
+      <w:r>
+        <w:rPr>
+          <w:szCs w:val="22"/>
+          <w:lang w:val="en-GB"/>
+        </w:rPr>
+        <w:t xml:space="preserve"> </w:t>
+      </w:r>
+      <w:r>
+        <w:rPr>
+          <w:szCs w:val="22"/>
+          <w:lang w:val="en-GB"/>
+        </w:rPr>
+        <w:t xml:space="preserve">In plain words, this equation says that the number of adverse events </w:t>
+      </w:r>
+      <w:r>
+        <w:rPr>
+          <w:i/>
+          <w:iCs/>
+          <w:szCs w:val="22"/>
+          <w:lang w:val="en-GB"/>
+        </w:rPr>
+        <w:t>E</w:t>
+      </w:r>
+      <w:r>
+        <w:rPr>
+          <w:szCs w:val="22"/>
+          <w:lang w:val="en-GB"/>
+        </w:rPr>
+        <w:t xml:space="preserve"> </w:t>
+      </w:r>
+      <w:r>
+        <w:rPr>
+          <w:szCs w:val="22"/>
+          <w:lang w:val="en-GB"/>
+        </w:rPr>
+        <w:t>is</w:t>
+      </w:r>
+      <w:r>
+        <w:rPr>
+          <w:szCs w:val="22"/>
+          <w:lang w:val="en-GB"/>
+        </w:rPr>
+        <w:t xml:space="preserve"> equal to </w:t>
+      </w:r>
+      <w:r>
+        <w:rPr>
+          <w:szCs w:val="22"/>
+          <w:lang w:val="en-GB"/>
+        </w:rPr>
+        <w:t xml:space="preserve">(a) the number of untreated COVID cases times the </w:t>
+      </w:r>
+      <w:r>
+        <w:rPr>
+          <w:szCs w:val="22"/>
+          <w:lang w:val="en-GB"/>
+        </w:rPr>
+        <w:t xml:space="preserve">baseline </w:t>
+      </w:r>
+      <w:r>
+        <w:rPr>
+          <w:szCs w:val="22"/>
+          <w:lang w:val="en-GB"/>
+        </w:rPr>
+        <w:t xml:space="preserve">probability that the event occurs given a case, plus (b) the number of treated </w:t>
+      </w:r>
+      <w:r>
+        <w:rPr>
+          <w:szCs w:val="22"/>
+          <w:lang w:val="en-GB"/>
+        </w:rPr>
+        <w:t xml:space="preserve">COVID </w:t>
+      </w:r>
+      <w:r>
+        <w:rPr>
+          <w:szCs w:val="22"/>
+          <w:lang w:val="en-GB"/>
+        </w:rPr>
+        <w:t xml:space="preserve">cases times the </w:t>
+      </w:r>
+      <w:r>
+        <w:rPr>
+          <w:szCs w:val="22"/>
+          <w:lang w:val="en-GB"/>
+        </w:rPr>
+        <w:t>treatment-</w:t>
+      </w:r>
+      <w:r>
+        <w:rPr>
+          <w:szCs w:val="22"/>
+          <w:lang w:val="en-GB"/>
+        </w:rPr>
+        <w:t xml:space="preserve">adjusted probability that the event occurs given a case. </w:t>
+      </w:r>
+    </w:p>
+    <w:p>
+      <w:pPr>
+        <w:jc w:val="both"/>
+        <w:rPr>
+          <w:szCs w:val="22"/>
+          <w:lang w:val="en-GB"/>
+        </w:rPr>
+      </w:pPr>
+    </w:p>
+    <w:p>
+      <w:pPr>
+        <w:jc w:val="both"/>
+        <w:rPr>
+          <w:szCs w:val="22"/>
+          <w:lang w:val="en-GB"/>
+        </w:rPr>
+      </w:pPr>
+      <w:r>
+        <w:rPr>
+          <w:szCs w:val="22"/>
+          <w:lang w:val="en-GB"/>
+        </w:rPr>
+        <w:t>However, we know that we don’t observe all the cases</w:t>
+      </w:r>
+      <w:r>
+        <w:rPr>
+          <w:szCs w:val="22"/>
+          <w:lang w:val="en-GB"/>
+        </w:rPr>
+        <w:t xml:space="preserve">, so we need to adjust this for imperfect ascertainment. </w:t>
+      </w:r>
+      <w:r>
+        <w:rPr>
+          <w:szCs w:val="22"/>
+          <w:lang w:val="en-GB"/>
+        </w:rPr>
+        <w:t xml:space="preserve">Let </w:t>
+      </w:r>
+      <w:r>
+        <w:rPr>
+          <w:i/>
+          <w:iCs/>
+          <w:szCs w:val="22"/>
+          <w:lang w:val="en-GB"/>
+        </w:rPr>
+        <w:t>c</w:t>
+      </w:r>
+      <w:r>
+        <w:rPr>
+          <w:i/>
+          <w:iCs/>
+          <w:szCs w:val="22"/>
+          <w:vertAlign w:val="subscript"/>
+          <w:lang w:val="en-GB"/>
+        </w:rPr>
+        <w:t>k</w:t>
+      </w:r>
+      <w:r>
+        <w:rPr>
+          <w:i/>
+          <w:iCs/>
+          <w:szCs w:val="22"/>
+          <w:lang w:val="en-GB"/>
+        </w:rPr>
+        <w:t xml:space="preserve"> </w:t>
+      </w:r>
+      <w:r>
+        <w:rPr>
+          <w:szCs w:val="22"/>
+          <w:lang w:val="en-GB"/>
+        </w:rPr>
+        <w:t>(lowercase) denote the observed</w:t>
+      </w:r>
+      <w:r>
+        <w:rPr>
+          <w:szCs w:val="22"/>
+          <w:lang w:val="en-GB"/>
+        </w:rPr>
+        <w:t xml:space="preserve"> </w:t>
+      </w:r>
+      <w:r>
+        <w:rPr>
+          <w:szCs w:val="22"/>
+          <w:lang w:val="en-GB"/>
+        </w:rPr>
+        <w:t xml:space="preserve">number of cases and </w:t>
+      </w:r>
+      <w:proofErr w:type="spellStart"/>
+      <w:r>
+        <w:rPr>
+          <w:i/>
+          <w:iCs/>
+          <w:szCs w:val="22"/>
+          <w:lang w:val="en-GB"/>
+        </w:rPr>
+        <w:t>a</w:t>
+      </w:r>
+      <w:r>
+        <w:rPr>
+          <w:i/>
+          <w:iCs/>
+          <w:szCs w:val="22"/>
+          <w:vertAlign w:val="subscript"/>
+          <w:lang w:val="en-GB"/>
+        </w:rPr>
+        <w:t>k</w:t>
+      </w:r>
+      <w:proofErr w:type="spellEnd"/>
+      <w:r>
+        <w:rPr>
+          <w:szCs w:val="22"/>
+          <w:lang w:val="en-GB"/>
+        </w:rPr>
+        <w:t xml:space="preserve"> denote the ascertainment rate, so </w:t>
+      </w:r>
+      <w:proofErr w:type="gramStart"/>
+      <w:r>
+        <w:rPr>
+          <w:szCs w:val="22"/>
+          <w:lang w:val="en-GB"/>
+        </w:rPr>
+        <w:t>that</w:t>
+      </w:r>
+      <w:proofErr w:type="gramEnd"/>
+      <w:r>
+        <w:rPr>
+          <w:szCs w:val="22"/>
+          <w:lang w:val="en-GB"/>
+        </w:rPr>
+        <w:t xml:space="preserve"> </w:t>
+      </w:r>
+    </w:p>
+    <w:p>
+      <w:pPr>
+        <w:jc w:val="both"/>
+        <w:rPr>
+          <w:szCs w:val="22"/>
+          <w:lang w:val="en-GB"/>
+        </w:rPr>
+      </w:pPr>
+    </w:p>
+    <w:p>
+      <w:pPr>
+        <w:jc w:val="center"/>
+        <w:rPr>
+          <w:i/>
+          <w:iCs/>
+          <w:szCs w:val="22"/>
+          <w:lang w:val="en-GB"/>
+        </w:rPr>
+      </w:pPr>
+      <w:proofErr w:type="spellStart"/>
+      <w:r>
+        <w:rPr>
+          <w:i/>
+          <w:iCs/>
+          <w:szCs w:val="22"/>
+          <w:lang w:val="en-GB"/>
+        </w:rPr>
+        <w:t>a</w:t>
+      </w:r>
+      <w:r>
+        <w:rPr>
+          <w:i/>
+          <w:iCs/>
+          <w:szCs w:val="22"/>
+          <w:vertAlign w:val="subscript"/>
+          <w:lang w:val="en-GB"/>
+        </w:rPr>
+        <w:t>k</w:t>
+      </w:r>
+      <w:proofErr w:type="spellEnd"/>
+      <w:r>
+        <w:rPr>
+          <w:i/>
+          <w:iCs/>
+          <w:szCs w:val="22"/>
+          <w:lang w:val="en-GB"/>
+        </w:rPr>
+        <w:t xml:space="preserve"> C</w:t>
+      </w:r>
+      <w:r>
+        <w:rPr>
+          <w:i/>
+          <w:iCs/>
+          <w:szCs w:val="22"/>
+          <w:vertAlign w:val="subscript"/>
+          <w:lang w:val="en-GB"/>
+        </w:rPr>
+        <w:t>k</w:t>
+      </w:r>
+      <w:r>
+        <w:rPr>
+          <w:szCs w:val="22"/>
+          <w:lang w:val="en-GB"/>
+        </w:rPr>
+        <w:t xml:space="preserve"> = </w:t>
+      </w:r>
+      <w:r>
+        <w:rPr>
+          <w:i/>
+          <w:iCs/>
+          <w:szCs w:val="22"/>
+          <w:lang w:val="en-GB"/>
+        </w:rPr>
+        <w:t>c</w:t>
+      </w:r>
+      <w:r>
+        <w:rPr>
+          <w:i/>
+          <w:iCs/>
+          <w:szCs w:val="22"/>
+          <w:vertAlign w:val="subscript"/>
+          <w:lang w:val="en-GB"/>
+        </w:rPr>
+        <w:t>k</w:t>
+      </w:r>
+    </w:p>
+    <w:p>
+      <w:pPr>
+        <w:jc w:val="both"/>
+        <w:rPr>
+          <w:szCs w:val="22"/>
+          <w:lang w:val="en-GB"/>
+        </w:rPr>
+      </w:pPr>
+    </w:p>
+    <w:p>
+      <w:pPr>
+        <w:jc w:val="both"/>
+        <w:rPr>
+          <w:szCs w:val="22"/>
+          <w:lang w:val="en-GB"/>
+        </w:rPr>
+      </w:pPr>
+      <w:r>
+        <w:rPr>
+          <w:szCs w:val="22"/>
+          <w:lang w:val="en-GB"/>
+        </w:rPr>
+        <w:t xml:space="preserve">Thus, we can re-write the first equation as </w:t>
+      </w:r>
+    </w:p>
+    <w:p>
+      <w:pPr>
+        <w:jc w:val="both"/>
+        <w:rPr>
+          <w:szCs w:val="22"/>
+          <w:lang w:val="en-GB"/>
+        </w:rPr>
+      </w:pPr>
+    </w:p>
+    <w:p>
+      <w:pPr>
+        <w:jc w:val="center"/>
+        <w:rPr>
+          <w:szCs w:val="22"/>
+          <w:lang w:val="en-GB"/>
+        </w:rPr>
+      </w:pPr>
+      <w:r>
+        <w:rPr>
+          <w:i/>
+          <w:iCs/>
+          <w:szCs w:val="22"/>
+          <w:lang w:val="en-GB"/>
+        </w:rPr>
+        <w:t>E</w:t>
+      </w:r>
+      <w:r>
+        <w:rPr>
+          <w:i/>
+          <w:iCs/>
+          <w:szCs w:val="22"/>
+          <w:vertAlign w:val="subscript"/>
+          <w:lang w:val="en-GB"/>
+        </w:rPr>
+        <w:t>k</w:t>
+      </w:r>
+      <w:r>
+        <w:rPr>
+          <w:szCs w:val="22"/>
+          <w:lang w:val="en-GB"/>
+        </w:rPr>
+        <w:t xml:space="preserve"> = (</w:t>
+      </w:r>
+      <w:r>
+        <w:rPr>
+          <w:i/>
+          <w:iCs/>
+          <w:szCs w:val="22"/>
+          <w:lang w:val="en-GB"/>
+        </w:rPr>
+        <w:t>c</w:t>
+      </w:r>
+      <w:r>
+        <w:rPr>
+          <w:i/>
+          <w:iCs/>
+          <w:szCs w:val="22"/>
+          <w:vertAlign w:val="subscript"/>
+          <w:lang w:val="en-GB"/>
+        </w:rPr>
+        <w:t>k</w:t>
+      </w:r>
+      <w:r>
+        <w:rPr>
+          <w:szCs w:val="22"/>
+          <w:lang w:val="en-GB"/>
+        </w:rPr>
+        <w:t>/</w:t>
+      </w:r>
+      <w:proofErr w:type="spellStart"/>
+      <w:r>
+        <w:rPr>
+          <w:szCs w:val="22"/>
+          <w:lang w:val="en-GB"/>
+        </w:rPr>
+        <w:t>a</w:t>
+      </w:r>
+      <w:r>
+        <w:rPr>
+          <w:szCs w:val="22"/>
+          <w:vertAlign w:val="subscript"/>
+          <w:lang w:val="en-GB"/>
+        </w:rPr>
+        <w:t>k</w:t>
+      </w:r>
+      <w:proofErr w:type="spellEnd"/>
+      <w:r>
+        <w:rPr>
+          <w:szCs w:val="22"/>
+          <w:lang w:val="en-GB"/>
+        </w:rPr>
+        <w:t xml:space="preserve"> </w:t>
+      </w:r>
+      <w:r>
+        <w:rPr>
+          <w:szCs w:val="22"/>
+          <w:lang w:val="en-GB"/>
+        </w:rPr>
+        <w:t xml:space="preserve">– </w:t>
+      </w:r>
+      <w:r>
+        <w:rPr>
+          <w:i/>
+          <w:iCs/>
+          <w:szCs w:val="22"/>
+          <w:lang w:val="en-GB"/>
+        </w:rPr>
+        <w:t>T</w:t>
+      </w:r>
+      <w:r>
+        <w:rPr>
+          <w:i/>
+          <w:iCs/>
+          <w:szCs w:val="22"/>
+          <w:vertAlign w:val="subscript"/>
+          <w:lang w:val="en-GB"/>
+        </w:rPr>
+        <w:t>k</w:t>
+      </w:r>
+      <w:r>
+        <w:rPr>
+          <w:szCs w:val="22"/>
+          <w:lang w:val="en-GB"/>
+        </w:rPr>
+        <w:t>) P(</w:t>
+      </w:r>
+      <w:r>
+        <w:rPr>
+          <w:i/>
+          <w:iCs/>
+          <w:szCs w:val="22"/>
+          <w:lang w:val="en-GB"/>
+        </w:rPr>
+        <w:t>E</w:t>
+      </w:r>
+      <w:r>
+        <w:rPr>
+          <w:i/>
+          <w:iCs/>
+          <w:szCs w:val="22"/>
+          <w:vertAlign w:val="subscript"/>
+          <w:lang w:val="en-GB"/>
+        </w:rPr>
+        <w:t>k</w:t>
+      </w:r>
+      <w:r>
+        <w:rPr>
+          <w:szCs w:val="22"/>
+          <w:lang w:val="en-GB"/>
+        </w:rPr>
+        <w:t>|</w:t>
+      </w:r>
+      <w:r>
+        <w:rPr>
+          <w:szCs w:val="22"/>
+          <w:lang w:val="en-GB"/>
+        </w:rPr>
+        <w:t xml:space="preserve"> </w:t>
+      </w:r>
+      <w:r>
+        <w:rPr>
+          <w:i/>
+          <w:iCs/>
+          <w:szCs w:val="22"/>
+          <w:lang w:val="en-GB"/>
+        </w:rPr>
+        <w:t>c</w:t>
+      </w:r>
+      <w:r>
+        <w:rPr>
+          <w:i/>
+          <w:iCs/>
+          <w:szCs w:val="22"/>
+          <w:vertAlign w:val="subscript"/>
+          <w:lang w:val="en-GB"/>
+        </w:rPr>
+        <w:t>k</w:t>
+      </w:r>
+      <w:r>
+        <w:rPr>
+          <w:szCs w:val="22"/>
+          <w:lang w:val="en-GB"/>
+        </w:rPr>
+        <w:t xml:space="preserve">, </w:t>
+      </w:r>
+      <w:proofErr w:type="spellStart"/>
+      <w:r>
+        <w:rPr>
+          <w:i/>
+          <w:iCs/>
+          <w:szCs w:val="22"/>
+          <w:lang w:val="en-GB"/>
+        </w:rPr>
+        <w:t>a</w:t>
+      </w:r>
+      <w:r>
+        <w:rPr>
+          <w:i/>
+          <w:iCs/>
+          <w:szCs w:val="22"/>
+          <w:vertAlign w:val="subscript"/>
+          <w:lang w:val="en-GB"/>
+        </w:rPr>
+        <w:t>k</w:t>
+      </w:r>
+      <w:proofErr w:type="spellEnd"/>
+      <w:r>
+        <w:rPr>
+          <w:szCs w:val="22"/>
+          <w:lang w:val="en-GB"/>
+        </w:rPr>
+        <w:t>)</w:t>
+      </w:r>
+      <w:r>
+        <w:rPr>
+          <w:szCs w:val="22"/>
+          <w:lang w:val="en-GB"/>
+        </w:rPr>
+        <w:t xml:space="preserve">+ </w:t>
+      </w:r>
+      <w:r>
+        <w:rPr>
+          <w:i/>
+          <w:iCs/>
+          <w:szCs w:val="22"/>
+          <w:lang w:val="en-GB"/>
+        </w:rPr>
+        <w:t>T</w:t>
+      </w:r>
+      <w:r>
+        <w:rPr>
+          <w:i/>
+          <w:iCs/>
+          <w:szCs w:val="22"/>
+          <w:vertAlign w:val="subscript"/>
+          <w:lang w:val="en-GB"/>
+        </w:rPr>
+        <w:t>k</w:t>
+      </w:r>
+      <w:r>
+        <w:rPr>
+          <w:szCs w:val="22"/>
+          <w:lang w:val="en-GB"/>
+        </w:rPr>
+        <w:t xml:space="preserve"> (1-</w:t>
+      </w:r>
+      <w:r>
+        <w:rPr>
+          <w:i/>
+          <w:iCs/>
+          <w:szCs w:val="22"/>
+          <w:lang w:val="en-GB"/>
+        </w:rPr>
+        <w:t>σ</w:t>
+      </w:r>
+      <w:r>
+        <w:rPr>
+          <w:szCs w:val="22"/>
+          <w:lang w:val="en-GB"/>
+        </w:rPr>
+        <w:t>) P(</w:t>
+      </w:r>
+      <w:r>
+        <w:rPr>
+          <w:i/>
+          <w:iCs/>
+          <w:szCs w:val="22"/>
+          <w:lang w:val="en-GB"/>
+        </w:rPr>
+        <w:t>E</w:t>
+      </w:r>
+      <w:r>
+        <w:rPr>
+          <w:i/>
+          <w:iCs/>
+          <w:szCs w:val="22"/>
+          <w:vertAlign w:val="subscript"/>
+          <w:lang w:val="en-GB"/>
+        </w:rPr>
+        <w:t>k</w:t>
+      </w:r>
+      <w:r>
+        <w:rPr>
+          <w:szCs w:val="22"/>
+          <w:lang w:val="en-GB"/>
+        </w:rPr>
+        <w:t>|</w:t>
+      </w:r>
+      <w:r>
+        <w:rPr>
+          <w:i/>
+          <w:iCs/>
+          <w:szCs w:val="22"/>
+          <w:lang w:val="en-GB"/>
+        </w:rPr>
+        <w:t xml:space="preserve"> </w:t>
+      </w:r>
+      <w:r>
+        <w:rPr>
+          <w:i/>
+          <w:iCs/>
+          <w:szCs w:val="22"/>
+          <w:lang w:val="en-GB"/>
+        </w:rPr>
+        <w:t>c</w:t>
+      </w:r>
+      <w:r>
+        <w:rPr>
+          <w:i/>
+          <w:iCs/>
+          <w:szCs w:val="22"/>
+          <w:vertAlign w:val="subscript"/>
+          <w:lang w:val="en-GB"/>
+        </w:rPr>
+        <w:t>k</w:t>
+      </w:r>
+      <w:r>
+        <w:rPr>
+          <w:szCs w:val="22"/>
+          <w:lang w:val="en-GB"/>
+        </w:rPr>
+        <w:t xml:space="preserve">, </w:t>
+      </w:r>
+      <w:proofErr w:type="spellStart"/>
+      <w:r>
+        <w:rPr>
+          <w:i/>
+          <w:iCs/>
+          <w:szCs w:val="22"/>
+          <w:lang w:val="en-GB"/>
+        </w:rPr>
+        <w:t>a</w:t>
+      </w:r>
+      <w:r>
+        <w:rPr>
+          <w:i/>
+          <w:iCs/>
+          <w:szCs w:val="22"/>
+          <w:vertAlign w:val="subscript"/>
+          <w:lang w:val="en-GB"/>
+        </w:rPr>
+        <w:t>k</w:t>
+      </w:r>
+      <w:proofErr w:type="spellEnd"/>
+      <w:r>
+        <w:rPr>
+          <w:szCs w:val="22"/>
+          <w:lang w:val="en-GB"/>
+        </w:rPr>
+        <w:t>)</w:t>
+      </w:r>
+    </w:p>
+    <w:p>
+      <w:pPr>
+        <w:jc w:val="both"/>
+        <w:rPr>
+          <w:szCs w:val="22"/>
+          <w:lang w:val="en-GB"/>
+        </w:rPr>
+      </w:pPr>
+    </w:p>
+    <w:p>
+      <w:pPr>
+        <w:jc w:val="both"/>
+        <w:rPr>
+          <w:szCs w:val="22"/>
+          <w:lang w:val="en-GB"/>
+        </w:rPr>
+      </w:pPr>
+      <w:r>
+        <w:rPr>
+          <w:szCs w:val="22"/>
+          <w:lang w:val="en-GB"/>
+        </w:rPr>
+        <w:t xml:space="preserve">We can also simplify the equation: </w:t>
+      </w:r>
+    </w:p>
+    <w:p>
+      <w:pPr>
+        <w:jc w:val="both"/>
+        <w:rPr>
+          <w:szCs w:val="22"/>
+          <w:lang w:val="en-GB"/>
+        </w:rPr>
+      </w:pPr>
+    </w:p>
+    <w:p>
+      <w:pPr>
+        <w:jc w:val="center"/>
+        <w:rPr>
+          <w:szCs w:val="22"/>
+          <w:lang w:val="en-GB"/>
+        </w:rPr>
+      </w:pPr>
+      <w:r>
+        <w:rPr>
+          <w:i/>
+          <w:iCs/>
+          <w:szCs w:val="22"/>
+          <w:lang w:val="en-GB"/>
+        </w:rPr>
+        <w:t>E</w:t>
+      </w:r>
+      <w:r>
+        <w:rPr>
+          <w:i/>
+          <w:iCs/>
+          <w:szCs w:val="22"/>
+          <w:vertAlign w:val="subscript"/>
+          <w:lang w:val="en-GB"/>
+        </w:rPr>
+        <w:t>k</w:t>
+      </w:r>
+      <w:r>
+        <w:rPr>
+          <w:szCs w:val="22"/>
+          <w:lang w:val="en-GB"/>
+        </w:rPr>
+        <w:t xml:space="preserve"> = P(</w:t>
+      </w:r>
+      <w:r>
+        <w:rPr>
+          <w:i/>
+          <w:iCs/>
+          <w:szCs w:val="22"/>
+          <w:lang w:val="en-GB"/>
+        </w:rPr>
+        <w:t>E</w:t>
+      </w:r>
+      <w:r>
+        <w:rPr>
+          <w:i/>
+          <w:iCs/>
+          <w:szCs w:val="22"/>
+          <w:vertAlign w:val="subscript"/>
+          <w:lang w:val="en-GB"/>
+        </w:rPr>
+        <w:t>k</w:t>
+      </w:r>
+      <w:r>
+        <w:rPr>
+          <w:szCs w:val="22"/>
+          <w:lang w:val="en-GB"/>
+        </w:rPr>
+        <w:t>|</w:t>
+      </w:r>
+      <w:r>
+        <w:rPr>
+          <w:i/>
+          <w:iCs/>
+          <w:szCs w:val="22"/>
+          <w:lang w:val="en-GB"/>
+        </w:rPr>
+        <w:t xml:space="preserve"> </w:t>
+      </w:r>
+      <w:r>
+        <w:rPr>
+          <w:i/>
+          <w:iCs/>
+          <w:szCs w:val="22"/>
+          <w:lang w:val="en-GB"/>
+        </w:rPr>
+        <w:t>c</w:t>
+      </w:r>
+      <w:r>
+        <w:rPr>
+          <w:i/>
+          <w:iCs/>
+          <w:szCs w:val="22"/>
+          <w:vertAlign w:val="subscript"/>
+          <w:lang w:val="en-GB"/>
+        </w:rPr>
+        <w:t>k</w:t>
+      </w:r>
+      <w:r>
+        <w:rPr>
+          <w:szCs w:val="22"/>
+          <w:lang w:val="en-GB"/>
+        </w:rPr>
+        <w:t xml:space="preserve">, </w:t>
+      </w:r>
+      <w:proofErr w:type="spellStart"/>
+      <w:r>
+        <w:rPr>
+          <w:i/>
+          <w:iCs/>
+          <w:szCs w:val="22"/>
+          <w:lang w:val="en-GB"/>
+        </w:rPr>
+        <w:t>a</w:t>
+      </w:r>
+      <w:r>
+        <w:rPr>
+          <w:i/>
+          <w:iCs/>
+          <w:szCs w:val="22"/>
+          <w:vertAlign w:val="subscript"/>
+          <w:lang w:val="en-GB"/>
+        </w:rPr>
+        <w:t>k</w:t>
+      </w:r>
+      <w:proofErr w:type="spellEnd"/>
+      <w:r>
+        <w:rPr>
+          <w:szCs w:val="22"/>
+          <w:lang w:val="en-GB"/>
+        </w:rPr>
+        <w:t>)</w:t>
+      </w:r>
+      <w:r>
+        <w:rPr>
+          <w:szCs w:val="22"/>
+          <w:lang w:val="en-GB"/>
+        </w:rPr>
+        <w:t xml:space="preserve"> [</w:t>
+      </w:r>
+      <w:r>
+        <w:rPr>
+          <w:i/>
+          <w:iCs/>
+          <w:szCs w:val="22"/>
+          <w:lang w:val="en-GB"/>
+        </w:rPr>
+        <w:t>c</w:t>
+      </w:r>
+      <w:r>
+        <w:rPr>
+          <w:i/>
+          <w:iCs/>
+          <w:szCs w:val="22"/>
+          <w:vertAlign w:val="subscript"/>
+          <w:lang w:val="en-GB"/>
+        </w:rPr>
+        <w:t>k</w:t>
+      </w:r>
+      <w:r>
+        <w:rPr>
+          <w:szCs w:val="22"/>
+          <w:lang w:val="en-GB"/>
+        </w:rPr>
+        <w:t>/</w:t>
+      </w:r>
+      <w:proofErr w:type="spellStart"/>
+      <w:r>
+        <w:rPr>
+          <w:szCs w:val="22"/>
+          <w:lang w:val="en-GB"/>
+        </w:rPr>
+        <w:t>a</w:t>
+      </w:r>
+      <w:r>
+        <w:rPr>
+          <w:szCs w:val="22"/>
+          <w:vertAlign w:val="subscript"/>
+          <w:lang w:val="en-GB"/>
+        </w:rPr>
+        <w:t>k</w:t>
+      </w:r>
+      <w:proofErr w:type="spellEnd"/>
+      <w:r>
+        <w:rPr>
+          <w:szCs w:val="22"/>
+          <w:lang w:val="en-GB"/>
+        </w:rPr>
+        <w:t xml:space="preserve"> –</w:t>
+      </w:r>
+      <w:r>
+        <w:rPr>
+          <w:szCs w:val="22"/>
+          <w:lang w:val="en-GB"/>
+        </w:rPr>
+        <w:t xml:space="preserve"> </w:t>
+      </w:r>
+      <w:r>
+        <w:rPr>
+          <w:i/>
+          <w:iCs/>
+          <w:szCs w:val="22"/>
+          <w:lang w:val="en-GB"/>
+        </w:rPr>
+        <w:t>σ</w:t>
+      </w:r>
+      <w:r>
+        <w:rPr>
+          <w:i/>
+          <w:iCs/>
+          <w:szCs w:val="22"/>
+          <w:lang w:val="en-GB"/>
+        </w:rPr>
+        <w:t xml:space="preserve"> </w:t>
+      </w:r>
+      <w:r>
+        <w:rPr>
+          <w:i/>
+          <w:iCs/>
+          <w:szCs w:val="22"/>
+          <w:lang w:val="en-GB"/>
+        </w:rPr>
+        <w:t>T</w:t>
+      </w:r>
+      <w:r>
+        <w:rPr>
+          <w:i/>
+          <w:iCs/>
+          <w:szCs w:val="22"/>
+          <w:vertAlign w:val="subscript"/>
+          <w:lang w:val="en-GB"/>
+        </w:rPr>
+        <w:t>k</w:t>
+      </w:r>
+      <w:r>
+        <w:rPr>
+          <w:i/>
+          <w:iCs/>
+          <w:szCs w:val="22"/>
+          <w:vertAlign w:val="subscript"/>
+          <w:lang w:val="en-GB"/>
+        </w:rPr>
+        <w:t xml:space="preserve"> </w:t>
+      </w:r>
+      <w:r>
+        <w:rPr>
+          <w:szCs w:val="22"/>
+          <w:lang w:val="en-GB"/>
+        </w:rPr>
+        <w:t xml:space="preserve">] </w:t>
+      </w:r>
+    </w:p>
+    <w:p>
+      <w:pPr>
+        <w:jc w:val="both"/>
+        <w:rPr>
+          <w:szCs w:val="22"/>
+          <w:lang w:val="en-GB"/>
+        </w:rPr>
+      </w:pPr>
+    </w:p>
+    <w:p>
+      <w:pPr>
+        <w:jc w:val="both"/>
+        <w:rPr>
+          <w:szCs w:val="22"/>
+          <w:lang w:val="en-GB"/>
+        </w:rPr>
+      </w:pPr>
+      <w:r>
+        <w:rPr>
+          <w:szCs w:val="22"/>
+          <w:lang w:val="en-GB"/>
+        </w:rPr>
+        <w:t xml:space="preserve">If we assume that we observe all treatments </w:t>
+      </w:r>
+      <w:r>
+        <w:rPr>
+          <w:i/>
+          <w:iCs/>
+          <w:szCs w:val="22"/>
+          <w:lang w:val="en-GB"/>
+        </w:rPr>
+        <w:t>T</w:t>
+      </w:r>
+      <w:r>
+        <w:rPr>
+          <w:szCs w:val="22"/>
+          <w:lang w:val="en-GB"/>
+        </w:rPr>
+        <w:t xml:space="preserve"> and all adverse events </w:t>
+      </w:r>
+      <w:r>
+        <w:rPr>
+          <w:i/>
+          <w:iCs/>
+          <w:szCs w:val="22"/>
+          <w:lang w:val="en-GB"/>
+        </w:rPr>
+        <w:t>E</w:t>
+      </w:r>
+      <w:r>
+        <w:rPr>
+          <w:szCs w:val="22"/>
+          <w:lang w:val="en-GB"/>
+        </w:rPr>
+        <w:t xml:space="preserve">, </w:t>
+      </w:r>
+      <w:r>
+        <w:rPr>
+          <w:szCs w:val="22"/>
+          <w:lang w:val="en-GB"/>
+        </w:rPr>
+        <w:t xml:space="preserve">we are left with </w:t>
+      </w:r>
+      <w:r>
+        <w:rPr>
+          <w:szCs w:val="22"/>
+          <w:lang w:val="en-GB"/>
+        </w:rPr>
+        <w:t>two key</w:t>
+      </w:r>
+      <w:r>
+        <w:rPr>
+          <w:szCs w:val="22"/>
+          <w:lang w:val="en-GB"/>
+        </w:rPr>
+        <w:t xml:space="preserve"> unknowns:</w:t>
+      </w:r>
+    </w:p>
+    <w:p>
+      <w:pPr>
+        <w:jc w:val="both"/>
+        <w:rPr>
+          <w:szCs w:val="22"/>
+          <w:lang w:val="en-GB"/>
+        </w:rPr>
+      </w:pPr>
+      <w:r>
+        <w:rPr>
+          <w:szCs w:val="22"/>
+          <w:lang w:val="en-GB"/>
+        </w:rPr>
+        <w:t xml:space="preserve"> </w:t>
+      </w:r>
+    </w:p>
+    <w:p>
+      <w:pPr>
+        <w:pStyle w:val="ListParagraph"/>
+        <w:numPr>
+          <w:ilvl w:val="0"/>
+          <w:numId w:val="14"/>
+        </w:numPr>
+        <w:jc w:val="both"/>
+        <w:rPr>
+          <w:szCs w:val="22"/>
+          <w:lang w:val="en-GB"/>
+        </w:rPr>
+      </w:pPr>
+      <w:proofErr w:type="spellStart"/>
+      <w:r>
+        <w:rPr>
+          <w:i/>
+          <w:iCs/>
+          <w:szCs w:val="22"/>
+          <w:lang w:val="en-GB"/>
+        </w:rPr>
+        <w:t>a</w:t>
+      </w:r>
+      <w:r>
+        <w:rPr>
+          <w:i/>
+          <w:iCs/>
+          <w:szCs w:val="22"/>
+          <w:vertAlign w:val="subscript"/>
+          <w:lang w:val="en-GB"/>
+        </w:rPr>
+        <w:t>k</w:t>
+      </w:r>
+      <w:proofErr w:type="spellEnd"/>
+      <w:r>
+        <w:rPr>
+          <w:szCs w:val="22"/>
+          <w:lang w:val="en-GB"/>
+        </w:rPr>
+        <w:t xml:space="preserve">, the case ascertainment rate. </w:t>
+      </w:r>
+      <w:r>
+        <w:rPr>
+          <w:szCs w:val="22"/>
+          <w:lang w:val="en-GB"/>
+        </w:rPr>
+        <w:t xml:space="preserve">This may vary across risk groups </w:t>
+      </w:r>
+      <w:r>
+        <w:rPr>
+          <w:i/>
+          <w:iCs/>
+          <w:szCs w:val="22"/>
+          <w:lang w:val="en-GB"/>
+        </w:rPr>
+        <w:t>k.</w:t>
+      </w:r>
+      <w:r>
+        <w:rPr>
+          <w:szCs w:val="22"/>
+          <w:lang w:val="en-GB"/>
+        </w:rPr>
+        <w:t xml:space="preserve"> </w:t>
+      </w:r>
+    </w:p>
+    <w:p>
+      <w:pPr>
+        <w:pStyle w:val="ListParagraph"/>
+        <w:numPr>
+          <w:ilvl w:val="0"/>
+          <w:numId w:val="14"/>
+        </w:numPr>
+        <w:jc w:val="both"/>
+        <w:rPr>
+          <w:szCs w:val="22"/>
+          <w:lang w:val="en-GB"/>
+        </w:rPr>
+      </w:pPr>
+      <w:r>
+        <w:rPr>
+          <w:i/>
+          <w:iCs/>
+          <w:szCs w:val="22"/>
+          <w:lang w:val="el-GR"/>
+        </w:rPr>
+        <w:t>σ</w:t>
+      </w:r>
+      <w:r>
+        <w:rPr>
+          <w:szCs w:val="22"/>
+          <w:lang w:val="en-GB"/>
+        </w:rPr>
+        <w:t xml:space="preserve">, the treatment efficacy. </w:t>
+      </w:r>
+      <w:r>
+        <w:rPr>
+          <w:szCs w:val="22"/>
+          <w:lang w:val="en-GB"/>
+        </w:rPr>
+        <w:t xml:space="preserve">We will assume that this is constant across risk groups, </w:t>
+      </w:r>
+      <w:r>
+        <w:rPr>
+          <w:szCs w:val="22"/>
+          <w:lang w:val="en-GB"/>
+        </w:rPr>
+        <w:t xml:space="preserve">though we can relax this assumption if needed. </w:t>
+      </w:r>
+    </w:p>
+    <w:p>
+      <w:pPr>
+        <w:jc w:val="both"/>
+        <w:rPr>
+          <w:szCs w:val="22"/>
+          <w:lang w:val="en-GB"/>
+        </w:rPr>
+      </w:pPr>
+    </w:p>
+    <w:p>
+      <w:pPr>
+        <w:jc w:val="both"/>
+        <w:rPr>
+          <w:szCs w:val="22"/>
+          <w:lang w:val="en-GB"/>
+        </w:rPr>
+      </w:pPr>
+      <w:r>
+        <w:rPr>
+          <w:szCs w:val="22"/>
+          <w:lang w:val="en-GB"/>
+        </w:rPr>
+        <w:t>I</w:t>
+      </w:r>
+      <w:r>
+        <w:rPr>
+          <w:szCs w:val="22"/>
+          <w:lang w:val="en-GB"/>
+        </w:rPr>
+        <w:t xml:space="preserve">f we make </w:t>
+      </w:r>
+      <w:r>
+        <w:rPr>
+          <w:szCs w:val="22"/>
+          <w:lang w:val="en-GB"/>
+        </w:rPr>
+        <w:t xml:space="preserve">informed guesses about these values, </w:t>
+      </w:r>
+      <w:r>
+        <w:rPr>
+          <w:szCs w:val="22"/>
+          <w:lang w:val="en-GB"/>
+        </w:rPr>
+        <w:t xml:space="preserve">it is possible to calculate </w:t>
+      </w:r>
+      <w:r>
+        <w:rPr>
+          <w:szCs w:val="22"/>
+          <w:lang w:val="en-GB"/>
+        </w:rPr>
+        <w:t>P(</w:t>
+      </w:r>
+      <w:r>
+        <w:rPr>
+          <w:i/>
+          <w:iCs/>
+          <w:szCs w:val="22"/>
+          <w:lang w:val="en-GB"/>
+        </w:rPr>
+        <w:t>E</w:t>
+      </w:r>
+      <w:r>
+        <w:rPr>
+          <w:i/>
+          <w:iCs/>
+          <w:szCs w:val="22"/>
+          <w:vertAlign w:val="subscript"/>
+          <w:lang w:val="en-GB"/>
+        </w:rPr>
+        <w:t>k</w:t>
+      </w:r>
+      <w:r>
+        <w:rPr>
+          <w:szCs w:val="22"/>
+          <w:lang w:val="en-GB"/>
+        </w:rPr>
+        <w:t>|</w:t>
+      </w:r>
+      <w:r>
+        <w:rPr>
+          <w:i/>
+          <w:iCs/>
+          <w:szCs w:val="22"/>
+          <w:lang w:val="en-GB"/>
+        </w:rPr>
+        <w:t xml:space="preserve"> </w:t>
+      </w:r>
+      <w:r>
+        <w:rPr>
+          <w:i/>
+          <w:iCs/>
+          <w:szCs w:val="22"/>
+          <w:lang w:val="en-GB"/>
+        </w:rPr>
+        <w:t>c</w:t>
+      </w:r>
+      <w:r>
+        <w:rPr>
+          <w:i/>
+          <w:iCs/>
+          <w:szCs w:val="22"/>
+          <w:vertAlign w:val="subscript"/>
+          <w:lang w:val="en-GB"/>
+        </w:rPr>
+        <w:t>k</w:t>
+      </w:r>
+      <w:r>
+        <w:rPr>
+          <w:szCs w:val="22"/>
+          <w:lang w:val="en-GB"/>
+        </w:rPr>
+        <w:t xml:space="preserve">, </w:t>
+      </w:r>
+      <w:proofErr w:type="spellStart"/>
+      <w:r>
+        <w:rPr>
+          <w:i/>
+          <w:iCs/>
+          <w:szCs w:val="22"/>
+          <w:lang w:val="en-GB"/>
+        </w:rPr>
+        <w:t>a</w:t>
+      </w:r>
+      <w:r>
+        <w:rPr>
+          <w:i/>
+          <w:iCs/>
+          <w:szCs w:val="22"/>
+          <w:vertAlign w:val="subscript"/>
+          <w:lang w:val="en-GB"/>
+        </w:rPr>
+        <w:t>k</w:t>
+      </w:r>
+      <w:proofErr w:type="spellEnd"/>
+      <w:r>
+        <w:rPr>
+          <w:szCs w:val="22"/>
+          <w:lang w:val="en-GB"/>
+        </w:rPr>
+        <w:t>)</w:t>
+      </w:r>
+      <w:r>
+        <w:rPr>
+          <w:szCs w:val="22"/>
+          <w:lang w:val="en-GB"/>
+        </w:rPr>
+        <w:t xml:space="preserve"> </w:t>
+      </w:r>
+      <w:r>
+        <w:rPr>
+          <w:szCs w:val="22"/>
+          <w:lang w:val="en-GB"/>
+        </w:rPr>
+        <w:t xml:space="preserve">(the risk of adverse outcomes) </w:t>
+      </w:r>
+      <w:r>
+        <w:rPr>
+          <w:szCs w:val="22"/>
+          <w:lang w:val="en-GB"/>
+        </w:rPr>
+        <w:t xml:space="preserve">from the available data. </w:t>
+      </w:r>
+      <w:r>
+        <w:rPr>
+          <w:szCs w:val="22"/>
+          <w:lang w:val="en-GB"/>
+        </w:rPr>
+        <w:t xml:space="preserve">Furthermore, with a slight adjustment to the main equation, we can also estimate the number of adverse events that would have occurred </w:t>
+      </w:r>
+      <w:r>
+        <w:rPr>
+          <w:szCs w:val="22"/>
+          <w:lang w:val="en-GB"/>
+        </w:rPr>
+        <w:t>with a different number of treatments</w:t>
+      </w:r>
+      <w:r>
+        <w:rPr>
+          <w:szCs w:val="22"/>
+          <w:lang w:val="en-GB"/>
+        </w:rPr>
+        <w:t xml:space="preserve">: </w:t>
+      </w:r>
+    </w:p>
+    <w:p>
+      <w:pPr>
+        <w:jc w:val="both"/>
+        <w:rPr>
+          <w:szCs w:val="22"/>
+          <w:lang w:val="en-GB"/>
+        </w:rPr>
+      </w:pPr>
+    </w:p>
+    <w:p>
+      <w:pPr>
+        <w:jc w:val="center"/>
+        <w:rPr>
+          <w:szCs w:val="22"/>
+          <w:lang w:val="en-GB"/>
+        </w:rPr>
+      </w:pPr>
+      <m:oMathPara>
+        <m:oMath>
+          <m:sSub>
+            <m:sSubPr>
+              <m:ctrlPr>
+                <w:rPr>
+                  <w:rFonts w:ascii="Cambria Math" w:hAnsi="Cambria Math"/>
+                  <w:i/>
+                  <w:iCs/>
+                  <w:szCs w:val="22"/>
+                  <w:lang w:val="en-GB"/>
+                </w:rPr>
+              </m:ctrlPr>
+            </m:sSubPr>
+            <m:e>
+              <m:acc>
+                <m:accPr>
+                  <m:chr m:val="̃"/>
+                  <m:ctrlPr>
+                    <w:rPr>
+                      <w:rFonts w:ascii="Cambria Math" w:hAnsi="Cambria Math"/>
+                      <w:i/>
+                      <w:iCs/>
+                      <w:szCs w:val="22"/>
+                      <w:lang w:val="en-GB"/>
+                    </w:rPr>
+                  </m:ctrlPr>
+                </m:accPr>
+                <m:e>
+                  <m:r>
+                    <w:rPr>
+                      <w:rFonts w:ascii="Cambria Math" w:hAnsi="Cambria Math"/>
+                      <w:szCs w:val="22"/>
+                      <w:lang w:val="en-GB"/>
+                    </w:rPr>
+                    <m:t>E</m:t>
+                  </m:r>
+                </m:e>
+              </m:acc>
+            </m:e>
+            <m:sub>
+              <m:r>
+                <w:rPr>
+                  <w:rFonts w:ascii="Cambria Math" w:hAnsi="Cambria Math"/>
+                  <w:szCs w:val="22"/>
+                  <w:lang w:val="en-GB"/>
+                </w:rPr>
+                <m:t>k</m:t>
+              </m:r>
+            </m:sub>
+          </m:sSub>
+          <m:r>
+            <w:rPr>
+              <w:rFonts w:ascii="Cambria Math" w:hAnsi="Cambria Math"/>
+              <w:szCs w:val="22"/>
+              <w:lang w:val="en-GB"/>
+            </w:rPr>
+            <m:t xml:space="preserve"> = P(</m:t>
+          </m:r>
+          <m:sSub>
+            <m:sSubPr>
+              <m:ctrlPr>
+                <w:rPr>
+                  <w:rFonts w:ascii="Cambria Math" w:hAnsi="Cambria Math"/>
+                  <w:i/>
+                  <w:iCs/>
+                  <w:szCs w:val="22"/>
+                  <w:lang w:val="en-GB"/>
+                </w:rPr>
+              </m:ctrlPr>
+            </m:sSubPr>
+            <m:e>
+              <m:r>
+                <w:rPr>
+                  <w:rFonts w:ascii="Cambria Math" w:hAnsi="Cambria Math"/>
+                  <w:szCs w:val="22"/>
+                  <w:lang w:val="en-GB"/>
+                </w:rPr>
+                <m:t>E</m:t>
+              </m:r>
+            </m:e>
+            <m:sub>
+              <m:r>
+                <w:rPr>
+                  <w:rFonts w:ascii="Cambria Math" w:hAnsi="Cambria Math"/>
+                  <w:szCs w:val="22"/>
+                  <w:lang w:val="en-GB"/>
+                </w:rPr>
+                <m:t>k</m:t>
+              </m:r>
+            </m:sub>
+          </m:sSub>
+          <m:r>
+            <w:rPr>
+              <w:rFonts w:ascii="Cambria Math" w:hAnsi="Cambria Math"/>
+              <w:szCs w:val="22"/>
+              <w:lang w:val="en-GB"/>
+            </w:rPr>
+            <m:t>|</m:t>
+          </m:r>
+          <m:r>
+            <w:rPr>
+              <w:rFonts w:ascii="Cambria Math" w:hAnsi="Cambria Math"/>
+              <w:szCs w:val="22"/>
+              <w:lang w:val="en-GB"/>
+            </w:rPr>
+            <m:t xml:space="preserve"> </m:t>
+          </m:r>
+          <m:sSub>
+            <m:sSubPr>
+              <m:ctrlPr>
+                <w:rPr>
+                  <w:rFonts w:ascii="Cambria Math" w:hAnsi="Cambria Math"/>
+                  <w:i/>
+                  <w:iCs/>
+                  <w:szCs w:val="22"/>
+                  <w:lang w:val="en-GB"/>
+                </w:rPr>
+              </m:ctrlPr>
+            </m:sSubPr>
+            <m:e>
+              <m:r>
+                <w:rPr>
+                  <w:rFonts w:ascii="Cambria Math" w:hAnsi="Cambria Math"/>
+                  <w:szCs w:val="22"/>
+                  <w:lang w:val="en-GB"/>
+                </w:rPr>
+                <m:t>c</m:t>
+              </m:r>
+            </m:e>
+            <m:sub>
+              <m:r>
+                <w:rPr>
+                  <w:rFonts w:ascii="Cambria Math" w:hAnsi="Cambria Math"/>
+                  <w:szCs w:val="22"/>
+                  <w:lang w:val="en-GB"/>
+                </w:rPr>
+                <m:t>k</m:t>
+              </m:r>
+            </m:sub>
+          </m:sSub>
+          <m:r>
+            <w:rPr>
+              <w:rFonts w:ascii="Cambria Math" w:hAnsi="Cambria Math"/>
+              <w:szCs w:val="22"/>
+              <w:lang w:val="en-GB"/>
+            </w:rPr>
+            <m:t xml:space="preserve">, </m:t>
+          </m:r>
+          <m:sSub>
+            <m:sSubPr>
+              <m:ctrlPr>
+                <w:rPr>
+                  <w:rFonts w:ascii="Cambria Math" w:hAnsi="Cambria Math"/>
+                  <w:i/>
+                  <w:iCs/>
+                  <w:szCs w:val="22"/>
+                  <w:lang w:val="en-GB"/>
+                </w:rPr>
+              </m:ctrlPr>
+            </m:sSubPr>
+            <m:e>
+              <m:r>
+                <w:rPr>
+                  <w:rFonts w:ascii="Cambria Math" w:hAnsi="Cambria Math"/>
+                  <w:szCs w:val="22"/>
+                  <w:lang w:val="en-GB"/>
+                </w:rPr>
+                <m:t>a</m:t>
+              </m:r>
+            </m:e>
+            <m:sub>
+              <m:r>
+                <w:rPr>
+                  <w:rFonts w:ascii="Cambria Math" w:hAnsi="Cambria Math"/>
+                  <w:szCs w:val="22"/>
+                  <w:lang w:val="en-GB"/>
+                </w:rPr>
+                <m:t>k</m:t>
+              </m:r>
+            </m:sub>
+          </m:sSub>
+          <m:r>
+            <w:rPr>
+              <w:rFonts w:ascii="Cambria Math" w:hAnsi="Cambria Math"/>
+              <w:szCs w:val="22"/>
+              <w:lang w:val="en-GB"/>
+            </w:rPr>
+            <m:t>) [</m:t>
+          </m:r>
+          <m:sSub>
+            <m:sSubPr>
+              <m:ctrlPr>
+                <w:rPr>
+                  <w:rFonts w:ascii="Cambria Math" w:hAnsi="Cambria Math"/>
+                  <w:i/>
+                  <w:iCs/>
+                  <w:szCs w:val="22"/>
+                  <w:lang w:val="en-GB"/>
+                </w:rPr>
+              </m:ctrlPr>
+            </m:sSubPr>
+            <m:e>
+              <m:r>
+                <w:rPr>
+                  <w:rFonts w:ascii="Cambria Math" w:hAnsi="Cambria Math"/>
+                  <w:szCs w:val="22"/>
+                  <w:lang w:val="en-GB"/>
+                </w:rPr>
+                <m:t>c</m:t>
+              </m:r>
+            </m:e>
+            <m:sub>
+              <m:r>
+                <w:rPr>
+                  <w:rFonts w:ascii="Cambria Math" w:hAnsi="Cambria Math"/>
+                  <w:szCs w:val="22"/>
+                  <w:lang w:val="en-GB"/>
+                </w:rPr>
+                <m:t>k</m:t>
+              </m:r>
+            </m:sub>
+          </m:sSub>
+          <m:r>
+            <w:rPr>
+              <w:rFonts w:ascii="Cambria Math" w:hAnsi="Cambria Math"/>
+              <w:szCs w:val="22"/>
+              <w:lang w:val="en-GB"/>
+            </w:rPr>
+            <m:t>/</m:t>
+          </m:r>
+          <m:sSub>
+            <m:sSubPr>
+              <m:ctrlPr>
+                <w:rPr>
+                  <w:rFonts w:ascii="Cambria Math" w:hAnsi="Cambria Math"/>
+                  <w:i/>
+                  <w:iCs/>
+                  <w:szCs w:val="22"/>
+                  <w:lang w:val="en-GB"/>
+                </w:rPr>
+              </m:ctrlPr>
+            </m:sSubPr>
+            <m:e>
+              <m:r>
+                <w:rPr>
+                  <w:rFonts w:ascii="Cambria Math" w:hAnsi="Cambria Math"/>
+                  <w:szCs w:val="22"/>
+                  <w:lang w:val="en-GB"/>
+                </w:rPr>
+                <m:t>a</m:t>
+              </m:r>
+            </m:e>
+            <m:sub>
+              <m:r>
+                <w:rPr>
+                  <w:rFonts w:ascii="Cambria Math" w:hAnsi="Cambria Math"/>
+                  <w:szCs w:val="22"/>
+                  <w:lang w:val="en-GB"/>
+                </w:rPr>
+                <m:t>k</m:t>
+              </m:r>
+            </m:sub>
+          </m:sSub>
+          <m:r>
+            <w:rPr>
+              <w:rFonts w:ascii="Cambria Math" w:hAnsi="Cambria Math"/>
+              <w:szCs w:val="22"/>
+              <w:lang w:val="en-GB"/>
+            </w:rPr>
+            <m:t xml:space="preserve"> – </m:t>
+          </m:r>
+          <m:r>
+            <w:rPr>
+              <w:rFonts w:ascii="Cambria Math" w:hAnsi="Cambria Math"/>
+              <w:szCs w:val="22"/>
+              <w:lang w:val="en-GB"/>
+            </w:rPr>
+            <m:t xml:space="preserve">σ </m:t>
+          </m:r>
+          <m:sSub>
+            <m:sSubPr>
+              <m:ctrlPr>
+                <w:rPr>
+                  <w:rFonts w:ascii="Cambria Math" w:hAnsi="Cambria Math"/>
+                  <w:i/>
+                  <w:iCs/>
+                  <w:szCs w:val="22"/>
+                  <w:lang w:val="en-GB"/>
+                </w:rPr>
+              </m:ctrlPr>
+            </m:sSubPr>
+            <m:e>
+              <m:acc>
+                <m:accPr>
+                  <m:chr m:val="̃"/>
+                  <m:ctrlPr>
+                    <w:rPr>
+                      <w:rFonts w:ascii="Cambria Math" w:hAnsi="Cambria Math"/>
+                      <w:i/>
+                      <w:iCs/>
+                      <w:szCs w:val="22"/>
+                      <w:lang w:val="en-GB"/>
+                    </w:rPr>
+                  </m:ctrlPr>
+                </m:accPr>
+                <m:e>
+                  <m:r>
+                    <w:rPr>
+                      <w:rFonts w:ascii="Cambria Math" w:hAnsi="Cambria Math"/>
+                      <w:szCs w:val="22"/>
+                      <w:lang w:val="en-GB"/>
+                    </w:rPr>
+                    <m:t>T</m:t>
+                  </m:r>
+                </m:e>
+              </m:acc>
+            </m:e>
+            <m:sub>
+              <m:r>
+                <w:rPr>
+                  <w:rFonts w:ascii="Cambria Math" w:hAnsi="Cambria Math"/>
+                  <w:szCs w:val="22"/>
+                  <w:lang w:val="en-GB"/>
+                </w:rPr>
+                <m:t>k</m:t>
+              </m:r>
+            </m:sub>
+          </m:sSub>
+          <m:r>
+            <w:rPr>
+              <w:rFonts w:ascii="Cambria Math" w:hAnsi="Cambria Math"/>
+              <w:szCs w:val="22"/>
+              <w:lang w:val="en-GB"/>
+            </w:rPr>
+            <m:t xml:space="preserve">] </m:t>
+          </m:r>
+        </m:oMath>
+      </m:oMathPara>
+    </w:p>
+    <w:p>
+      <w:pPr>
+        <w:jc w:val="both"/>
+        <w:rPr>
+          <w:szCs w:val="22"/>
+          <w:lang w:val="en-GB"/>
+        </w:rPr>
+      </w:pPr>
+    </w:p>
+    <w:p>
+      <w:pPr>
+        <w:jc w:val="both"/>
+        <w:rPr>
+          <w:rFonts w:eastAsiaTheme="minorEastAsia"/>
+          <w:iCs/>
+          <w:szCs w:val="22"/>
+          <w:lang w:val="en-GB"/>
+        </w:rPr>
+      </w:pPr>
+      <w:r>
+        <w:rPr>
+          <w:szCs w:val="22"/>
+          <w:lang w:val="en-GB"/>
+        </w:rPr>
+        <w:t xml:space="preserve">Here, </w:t>
+      </w:r>
+      <m:oMath>
+        <m:sSub>
+          <m:sSubPr>
+            <m:ctrlPr>
+              <w:rPr>
+                <w:rFonts w:ascii="Cambria Math" w:hAnsi="Cambria Math"/>
+                <w:i/>
+                <w:iCs/>
+                <w:szCs w:val="22"/>
+                <w:lang w:val="en-GB"/>
+              </w:rPr>
+            </m:ctrlPr>
+          </m:sSubPr>
+          <m:e>
+            <m:acc>
+              <m:accPr>
+                <m:chr m:val="̃"/>
+                <m:ctrlPr>
+                  <w:rPr>
+                    <w:rFonts w:ascii="Cambria Math" w:hAnsi="Cambria Math"/>
+                    <w:i/>
+                    <w:iCs/>
+                    <w:szCs w:val="22"/>
+                    <w:lang w:val="en-GB"/>
+                  </w:rPr>
+                </m:ctrlPr>
+              </m:accPr>
+              <m:e>
+                <m:r>
+                  <w:rPr>
+                    <w:rFonts w:ascii="Cambria Math" w:hAnsi="Cambria Math"/>
+                    <w:szCs w:val="22"/>
+                    <w:lang w:val="en-GB"/>
+                  </w:rPr>
+                  <m:t>T</m:t>
+                </m:r>
+              </m:e>
+            </m:acc>
+          </m:e>
+          <m:sub>
+            <m:r>
+              <w:rPr>
+                <w:rFonts w:ascii="Cambria Math" w:hAnsi="Cambria Math"/>
+                <w:szCs w:val="22"/>
+                <w:lang w:val="en-GB"/>
+              </w:rPr>
+              <m:t>k</m:t>
+            </m:r>
+          </m:sub>
+        </m:sSub>
+      </m:oMath>
+      <w:r>
+        <w:rPr>
+          <w:rFonts w:eastAsiaTheme="minorEastAsia"/>
+          <w:iCs/>
+          <w:szCs w:val="22"/>
+          <w:lang w:val="en-GB"/>
+        </w:rPr>
+        <w:t xml:space="preserve"> is the alternate </w:t>
+      </w:r>
+      <w:r>
+        <w:rPr>
+          <w:rFonts w:eastAsiaTheme="minorEastAsia"/>
+          <w:iCs/>
+          <w:szCs w:val="22"/>
+          <w:lang w:val="en-GB"/>
+        </w:rPr>
+        <w:t xml:space="preserve">number of treatments in group </w:t>
+      </w:r>
+      <w:r>
+        <w:rPr>
+          <w:rFonts w:eastAsiaTheme="minorEastAsia"/>
+          <w:i/>
+          <w:szCs w:val="22"/>
+          <w:lang w:val="en-GB"/>
+        </w:rPr>
+        <w:t>k</w:t>
+      </w:r>
+      <w:r>
+        <w:rPr>
+          <w:rFonts w:eastAsiaTheme="minorEastAsia"/>
+          <w:iCs/>
+          <w:szCs w:val="22"/>
+          <w:lang w:val="en-GB"/>
+        </w:rPr>
+        <w:t xml:space="preserve"> and </w:t>
+      </w:r>
+      <m:oMath>
+        <m:sSub>
+          <m:sSubPr>
+            <m:ctrlPr>
+              <w:rPr>
+                <w:rFonts w:ascii="Cambria Math" w:hAnsi="Cambria Math"/>
+                <w:i/>
+                <w:iCs/>
+                <w:szCs w:val="22"/>
+                <w:lang w:val="en-GB"/>
+              </w:rPr>
+            </m:ctrlPr>
+          </m:sSubPr>
+          <m:e>
+            <m:acc>
+              <m:accPr>
+                <m:chr m:val="̃"/>
+                <m:ctrlPr>
+                  <w:rPr>
+                    <w:rFonts w:ascii="Cambria Math" w:hAnsi="Cambria Math"/>
+                    <w:i/>
+                    <w:iCs/>
+                    <w:szCs w:val="22"/>
+                    <w:lang w:val="en-GB"/>
+                  </w:rPr>
+                </m:ctrlPr>
+              </m:accPr>
+              <m:e>
+                <m:r>
+                  <w:rPr>
+                    <w:rFonts w:ascii="Cambria Math" w:hAnsi="Cambria Math"/>
+                    <w:szCs w:val="22"/>
+                    <w:lang w:val="en-GB"/>
+                  </w:rPr>
+                  <m:t>E</m:t>
+                </m:r>
+              </m:e>
+            </m:acc>
+          </m:e>
+          <m:sub>
+            <m:r>
+              <w:rPr>
+                <w:rFonts w:ascii="Cambria Math" w:hAnsi="Cambria Math"/>
+                <w:szCs w:val="22"/>
+                <w:lang w:val="en-GB"/>
+              </w:rPr>
+              <m:t>k</m:t>
+            </m:r>
+          </m:sub>
+        </m:sSub>
+      </m:oMath>
+      <w:r>
+        <w:rPr>
+          <w:rFonts w:eastAsiaTheme="minorEastAsia"/>
+          <w:iCs/>
+          <w:szCs w:val="22"/>
+          <w:lang w:val="en-GB"/>
+        </w:rPr>
+        <w:t xml:space="preserve"> is the expected number of adverse events that would have occurred</w:t>
+      </w:r>
+      <w:r>
+        <w:rPr>
+          <w:rFonts w:eastAsiaTheme="minorEastAsia"/>
+          <w:iCs/>
+          <w:szCs w:val="22"/>
+          <w:lang w:val="en-GB"/>
+        </w:rPr>
+        <w:t xml:space="preserve"> with </w:t>
+      </w:r>
+      <m:oMath>
+        <m:sSub>
+          <m:sSubPr>
+            <m:ctrlPr>
+              <w:rPr>
+                <w:rFonts w:ascii="Cambria Math" w:hAnsi="Cambria Math"/>
+                <w:i/>
+                <w:iCs/>
+                <w:szCs w:val="22"/>
+                <w:lang w:val="en-GB"/>
+              </w:rPr>
+            </m:ctrlPr>
+          </m:sSubPr>
+          <m:e>
+            <m:acc>
+              <m:accPr>
+                <m:chr m:val="̃"/>
+                <m:ctrlPr>
+                  <w:rPr>
+                    <w:rFonts w:ascii="Cambria Math" w:hAnsi="Cambria Math"/>
+                    <w:i/>
+                    <w:iCs/>
+                    <w:szCs w:val="22"/>
+                    <w:lang w:val="en-GB"/>
+                  </w:rPr>
+                </m:ctrlPr>
+              </m:accPr>
+              <m:e>
+                <m:r>
+                  <w:rPr>
+                    <w:rFonts w:ascii="Cambria Math" w:hAnsi="Cambria Math"/>
+                    <w:szCs w:val="22"/>
+                    <w:lang w:val="en-GB"/>
+                  </w:rPr>
+                  <m:t>T</m:t>
+                </m:r>
+              </m:e>
+            </m:acc>
+          </m:e>
+          <m:sub>
+            <m:r>
+              <w:rPr>
+                <w:rFonts w:ascii="Cambria Math" w:hAnsi="Cambria Math"/>
+                <w:szCs w:val="22"/>
+                <w:lang w:val="en-GB"/>
+              </w:rPr>
+              <m:t>k</m:t>
+            </m:r>
+          </m:sub>
+        </m:sSub>
+      </m:oMath>
+      <w:r>
+        <w:rPr>
+          <w:rFonts w:eastAsiaTheme="minorEastAsia"/>
+          <w:iCs/>
+          <w:szCs w:val="22"/>
+          <w:lang w:val="en-GB"/>
+        </w:rPr>
+        <w:t xml:space="preserve"> treatments</w:t>
+      </w:r>
+      <w:r>
+        <w:rPr>
+          <w:rFonts w:eastAsiaTheme="minorEastAsia"/>
+          <w:iCs/>
+          <w:szCs w:val="22"/>
+          <w:lang w:val="en-GB"/>
+        </w:rPr>
+        <w:t>.</w:t>
+      </w:r>
+    </w:p>
+    <w:p>
+      <w:pPr>
+        <w:jc w:val="both"/>
+        <w:rPr>
+          <w:rFonts w:eastAsiaTheme="minorEastAsia"/>
+          <w:iCs/>
+          <w:szCs w:val="22"/>
+          <w:lang w:val="en-GB"/>
+        </w:rPr>
+      </w:pPr>
+    </w:p>
+    <w:p>
+      <w:pPr>
+        <w:jc w:val="both"/>
+        <w:rPr>
+          <w:szCs w:val="22"/>
+          <w:lang w:val="en-GB"/>
+        </w:rPr>
+      </w:pPr>
+      <w:r>
+        <w:rPr>
+          <w:rFonts w:eastAsiaTheme="minorEastAsia"/>
+          <w:iCs/>
+          <w:szCs w:val="22"/>
+          <w:lang w:val="en-GB"/>
+        </w:rPr>
+        <w:t xml:space="preserve"> </w:t>
+      </w:r>
+    </w:p>
+    <w:p>
+      <w:pPr>
+        <w:jc w:val="both"/>
+        <w:rPr>
+          <w:szCs w:val="22"/>
+          <w:lang w:val="en-GB"/>
+        </w:rPr>
+      </w:pPr>
+    </w:p>
+    <w:p>
+      <w:pPr>
+        <w:jc w:val="both"/>
+        <w:rPr>
           <w:b/>
           <w:bCs/>
           <w:szCs w:val="22"/>
           <w:lang w:val="en-GB"/>
         </w:rPr>
-        <w:t>Prelimi</w:t>
-      </w:r>
-      <w:r>
+      </w:pPr>
+    </w:p>
+    <w:p>
+      <w:pPr>
+        <w:jc w:val="both"/>
         <w:rPr>
           <w:b/>
           <w:bCs/>
           <w:szCs w:val="22"/>
           <w:lang w:val="en-GB"/>
         </w:rPr>
-        <w:t>naries</w:t>
-      </w:r>
+      </w:pPr>
       <w:r>
         <w:rPr>
           <w:b/>
@@ -85,6 +2604,118 @@
           <w:szCs w:val="22"/>
           <w:lang w:val="en-GB"/>
         </w:rPr>
+        <w:t>I think we should plot</w:t>
+      </w:r>
+      <w:r>
+        <w:rPr>
+          <w:b/>
+          <w:bCs/>
+          <w:szCs w:val="22"/>
+          <w:lang w:val="en-GB"/>
+        </w:rPr>
+        <w:t xml:space="preserve"> as a function of ascertainment rather than treatment efficacy… </w:t>
+      </w:r>
+    </w:p>
+    <w:p>
+      <w:pPr>
+        <w:jc w:val="both"/>
+        <w:rPr>
+          <w:b/>
+          <w:bCs/>
+          <w:szCs w:val="22"/>
+          <w:lang w:val="en-GB"/>
+        </w:rPr>
+      </w:pPr>
+    </w:p>
+    <w:p>
+      <w:pPr>
+        <w:jc w:val="both"/>
+        <w:rPr>
+          <w:b/>
+          <w:bCs/>
+          <w:szCs w:val="22"/>
+          <w:lang w:val="en-GB"/>
+        </w:rPr>
+      </w:pPr>
+    </w:p>
+    <w:p>
+      <w:pPr>
+        <w:jc w:val="both"/>
+        <w:rPr>
+          <w:b/>
+          <w:bCs/>
+          <w:szCs w:val="22"/>
+          <w:lang w:val="en-GB"/>
+        </w:rPr>
+      </w:pPr>
+    </w:p>
+    <w:p>
+      <w:pPr>
+        <w:jc w:val="both"/>
+        <w:rPr>
+          <w:b/>
+          <w:bCs/>
+          <w:szCs w:val="22"/>
+          <w:lang w:val="en-GB"/>
+        </w:rPr>
+      </w:pPr>
+    </w:p>
+    <w:p>
+      <w:pPr>
+        <w:jc w:val="both"/>
+        <w:rPr>
+          <w:b/>
+          <w:bCs/>
+          <w:szCs w:val="22"/>
+          <w:lang w:val="en-GB"/>
+        </w:rPr>
+      </w:pPr>
+    </w:p>
+    <w:p>
+      <w:pPr>
+        <w:jc w:val="both"/>
+        <w:rPr>
+          <w:b/>
+          <w:bCs/>
+          <w:sz w:val="28"/>
+          <w:szCs w:val="28"/>
+          <w:lang w:val="en-GB"/>
+        </w:rPr>
+      </w:pPr>
+    </w:p>
+    <w:p>
+      <w:pPr>
+        <w:jc w:val="both"/>
+        <w:rPr>
+          <w:szCs w:val="22"/>
+          <w:lang w:val="en-GB"/>
+        </w:rPr>
+      </w:pPr>
+      <w:r>
+        <w:rPr>
+          <w:b/>
+          <w:bCs/>
+          <w:szCs w:val="22"/>
+          <w:lang w:val="en-GB"/>
+        </w:rPr>
+        <w:t>Prelimi</w:t>
+      </w:r>
+      <w:r>
+        <w:rPr>
+          <w:b/>
+          <w:bCs/>
+          <w:szCs w:val="22"/>
+          <w:lang w:val="en-GB"/>
+        </w:rPr>
+        <w:t>naries</w:t>
+      </w:r>
+      <w:r>
+        <w:rPr>
+          <w:b/>
+          <w:bCs/>
+          <w:szCs w:val="22"/>
+          <w:lang w:val="en-GB"/>
+        </w:rPr>
         <w:t>.</w:t>
       </w:r>
       <w:r>
@@ -236,6 +2867,7 @@
         </w:rPr>
         <w:t>(</w:t>
       </w:r>
+      <w:proofErr w:type="spellStart"/>
       <w:r>
         <w:rPr>
           <w:i/>
@@ -245,6 +2877,7 @@
         </w:rPr>
         <w:t>phosp</w:t>
       </w:r>
+      <w:proofErr w:type="spellEnd"/>
       <w:r>
         <w:rPr>
           <w:i/>
@@ -306,6 +2939,7 @@
         </w:rPr>
         <w:t>(</w:t>
       </w:r>
+      <w:proofErr w:type="spellStart"/>
       <w:r>
         <w:rPr>
           <w:i/>
@@ -315,6 +2949,7 @@
         </w:rPr>
         <w:t>phosp</w:t>
       </w:r>
+      <w:proofErr w:type="spellEnd"/>
       <w:r>
         <w:rPr>
           <w:i/>
@@ -392,7 +3027,17 @@
           <w:szCs w:val="22"/>
           <w:lang w:val="en-GB"/>
         </w:rPr>
-        <w:t>) (p</w:t>
+        <w:t>) (</w:t>
+      </w:r>
+      <w:proofErr w:type="spellStart"/>
+      <w:r>
+        <w:rPr>
+          <w:i/>
+          <w:iCs/>
+          <w:szCs w:val="22"/>
+          <w:lang w:val="en-GB"/>
+        </w:rPr>
+        <w:t>p</w:t>
       </w:r>
       <w:r>
         <w:rPr>
@@ -403,6 +3048,7 @@
         </w:rPr>
         <w:t>death</w:t>
       </w:r>
+      <w:proofErr w:type="spellEnd"/>
       <w:r>
         <w:rPr>
           <w:i/>
@@ -444,7 +3090,17 @@
           <w:szCs w:val="22"/>
           <w:lang w:val="en-GB"/>
         </w:rPr>
-        <w:t>) (p</w:t>
+        <w:t>) (</w:t>
+      </w:r>
+      <w:proofErr w:type="spellStart"/>
+      <w:r>
+        <w:rPr>
+          <w:i/>
+          <w:iCs/>
+          <w:szCs w:val="22"/>
+          <w:lang w:val="en-GB"/>
+        </w:rPr>
+        <w:t>p</w:t>
       </w:r>
       <w:r>
         <w:rPr>
@@ -455,6 +3111,7 @@
         </w:rPr>
         <w:t>death</w:t>
       </w:r>
+      <w:proofErr w:type="spellEnd"/>
       <w:r>
         <w:rPr>
           <w:i/>
@@ -535,6 +3192,7 @@
           <w:lang w:val="en-GB"/>
         </w:rPr>
       </w:pPr>
+      <w:proofErr w:type="spellStart"/>
       <w:r>
         <w:rPr>
           <w:i/>
@@ -544,6 +3202,7 @@
         </w:rPr>
         <w:t>phosp</w:t>
       </w:r>
+      <w:proofErr w:type="spellEnd"/>
       <w:r>
         <w:rPr>
           <w:i/>
@@ -604,6 +3263,7 @@
           <w:lang w:val="en-GB"/>
         </w:rPr>
       </w:pPr>
+      <w:proofErr w:type="spellStart"/>
       <w:r>
         <w:rPr>
           <w:i/>
@@ -613,6 +3273,7 @@
         </w:rPr>
         <w:t>pdeath</w:t>
       </w:r>
+      <w:proofErr w:type="spellEnd"/>
       <w:r>
         <w:rPr>
           <w:szCs w:val="22"/>
@@ -723,6 +3384,7 @@
           <w:lang w:val="en-GB"/>
         </w:rPr>
       </w:pPr>
+      <w:proofErr w:type="spellStart"/>
       <w:r>
         <w:rPr>
           <w:rFonts w:ascii="Courier" w:hAnsi="Courier"/>
@@ -741,6 +3403,7 @@
         </w:rPr>
         <w:t>ovid</w:t>
       </w:r>
+      <w:proofErr w:type="spellEnd"/>
       <w:r>
         <w:rPr>
           <w:rFonts w:ascii="Courier" w:hAnsi="Courier"/>
@@ -775,8 +3438,9 @@
           <w:szCs w:val="20"/>
           <w:lang w:val="en-GB"/>
         </w:rPr>
-        <w:t xml:space="preserve"> – anydrug)</w:t>
-      </w:r>
+        <w:t xml:space="preserve"> – </w:t>
+      </w:r>
+      <w:proofErr w:type="spellStart"/>
       <w:r>
         <w:rPr>
           <w:rFonts w:ascii="Courier" w:hAnsi="Courier"/>
@@ -784,8 +3448,28 @@
           <w:szCs w:val="20"/>
           <w:lang w:val="en-GB"/>
         </w:rPr>
+        <w:t>anydrug</w:t>
+      </w:r>
+      <w:proofErr w:type="spellEnd"/>
+      <w:r>
+        <w:rPr>
+          <w:rFonts w:ascii="Courier" w:hAnsi="Courier"/>
+          <w:sz w:val="20"/>
+          <w:szCs w:val="20"/>
+          <w:lang w:val="en-GB"/>
+        </w:rPr>
+        <w:t>)</w:t>
+      </w:r>
+      <w:r>
+        <w:rPr>
+          <w:rFonts w:ascii="Courier" w:hAnsi="Courier"/>
+          <w:sz w:val="20"/>
+          <w:szCs w:val="20"/>
+          <w:lang w:val="en-GB"/>
+        </w:rPr>
         <w:t>*</w:t>
       </w:r>
+      <w:proofErr w:type="spellStart"/>
       <w:r>
         <w:rPr>
           <w:rFonts w:ascii="Courier" w:hAnsi="Courier"/>
@@ -797,6 +3481,7 @@
         </w:rPr>
         <w:t>phosp</w:t>
       </w:r>
+      <w:proofErr w:type="spellEnd"/>
       <w:r>
         <w:rPr>
           <w:rFonts w:ascii="Courier" w:hAnsi="Courier"/>
@@ -804,8 +3489,9 @@
           <w:szCs w:val="20"/>
           <w:lang w:val="en-GB"/>
         </w:rPr>
-        <w:t xml:space="preserve"> + anydrug</w:t>
-      </w:r>
+        <w:t xml:space="preserve"> + </w:t>
+      </w:r>
+      <w:proofErr w:type="spellStart"/>
       <w:r>
         <w:rPr>
           <w:rFonts w:ascii="Courier" w:hAnsi="Courier"/>
@@ -813,8 +3499,19 @@
           <w:szCs w:val="20"/>
           <w:lang w:val="en-GB"/>
         </w:rPr>
+        <w:t>anydrug</w:t>
+      </w:r>
+      <w:proofErr w:type="spellEnd"/>
+      <w:r>
+        <w:rPr>
+          <w:rFonts w:ascii="Courier" w:hAnsi="Courier"/>
+          <w:sz w:val="20"/>
+          <w:szCs w:val="20"/>
+          <w:lang w:val="en-GB"/>
+        </w:rPr>
         <w:t>*</w:t>
       </w:r>
+      <w:proofErr w:type="spellStart"/>
       <w:r>
         <w:rPr>
           <w:rFonts w:ascii="Courier" w:hAnsi="Courier"/>
@@ -826,6 +3523,7 @@
         </w:rPr>
         <w:t>phosp</w:t>
       </w:r>
+      <w:proofErr w:type="spellEnd"/>
       <w:r>
         <w:rPr>
           <w:rFonts w:ascii="Courier" w:hAnsi="Courier"/>
@@ -875,6 +3573,7 @@
           <w:lang w:val="en-GB"/>
         </w:rPr>
       </w:pPr>
+      <w:proofErr w:type="spellStart"/>
       <w:r>
         <w:rPr>
           <w:rFonts w:ascii="Courier" w:hAnsi="Courier"/>
@@ -882,8 +3581,9 @@
           <w:szCs w:val="20"/>
           <w:lang w:val="en-GB"/>
         </w:rPr>
-        <w:t xml:space="preserve">covidDeath =  </w:t>
-      </w:r>
+        <w:t>covidDeath</w:t>
+      </w:r>
+      <w:proofErr w:type="spellEnd"/>
       <w:r>
         <w:rPr>
           <w:rFonts w:ascii="Courier" w:hAnsi="Courier"/>
@@ -891,7 +3591,7 @@
           <w:szCs w:val="20"/>
           <w:lang w:val="en-GB"/>
         </w:rPr>
-        <w:t>(covid22 – anydrug)</w:t>
+        <w:t xml:space="preserve"> =  </w:t>
       </w:r>
       <w:r>
         <w:rPr>
@@ -900,8 +3600,38 @@
           <w:szCs w:val="20"/>
           <w:lang w:val="en-GB"/>
         </w:rPr>
+        <w:t xml:space="preserve">(covid22 – </w:t>
+      </w:r>
+      <w:proofErr w:type="spellStart"/>
+      <w:r>
+        <w:rPr>
+          <w:rFonts w:ascii="Courier" w:hAnsi="Courier"/>
+          <w:sz w:val="20"/>
+          <w:szCs w:val="20"/>
+          <w:lang w:val="en-GB"/>
+        </w:rPr>
+        <w:t>anydrug</w:t>
+      </w:r>
+      <w:proofErr w:type="spellEnd"/>
+      <w:r>
+        <w:rPr>
+          <w:rFonts w:ascii="Courier" w:hAnsi="Courier"/>
+          <w:sz w:val="20"/>
+          <w:szCs w:val="20"/>
+          <w:lang w:val="en-GB"/>
+        </w:rPr>
+        <w:t>)</w:t>
+      </w:r>
+      <w:r>
+        <w:rPr>
+          <w:rFonts w:ascii="Courier" w:hAnsi="Courier"/>
+          <w:sz w:val="20"/>
+          <w:szCs w:val="20"/>
+          <w:lang w:val="en-GB"/>
+        </w:rPr>
         <w:t>*</w:t>
       </w:r>
+      <w:proofErr w:type="spellStart"/>
       <w:r>
         <w:rPr>
           <w:rFonts w:ascii="Courier" w:hAnsi="Courier"/>
@@ -913,6 +3643,7 @@
         </w:rPr>
         <w:t>pdeath</w:t>
       </w:r>
+      <w:proofErr w:type="spellEnd"/>
       <w:r>
         <w:rPr>
           <w:rFonts w:ascii="Courier" w:hAnsi="Courier"/>
@@ -920,8 +3651,9 @@
           <w:szCs w:val="20"/>
           <w:lang w:val="en-GB"/>
         </w:rPr>
-        <w:t xml:space="preserve"> + anydrug</w:t>
-      </w:r>
+        <w:t xml:space="preserve"> + </w:t>
+      </w:r>
+      <w:proofErr w:type="spellStart"/>
       <w:r>
         <w:rPr>
           <w:rFonts w:ascii="Courier" w:hAnsi="Courier"/>
@@ -929,8 +3661,19 @@
           <w:szCs w:val="20"/>
           <w:lang w:val="en-GB"/>
         </w:rPr>
+        <w:t>anydrug</w:t>
+      </w:r>
+      <w:proofErr w:type="spellEnd"/>
+      <w:r>
+        <w:rPr>
+          <w:rFonts w:ascii="Courier" w:hAnsi="Courier"/>
+          <w:sz w:val="20"/>
+          <w:szCs w:val="20"/>
+          <w:lang w:val="en-GB"/>
+        </w:rPr>
         <w:t>*</w:t>
       </w:r>
+      <w:proofErr w:type="spellStart"/>
       <w:r>
         <w:rPr>
           <w:rFonts w:ascii="Courier" w:hAnsi="Courier"/>
@@ -942,6 +3685,7 @@
         </w:rPr>
         <w:t>pdeath</w:t>
       </w:r>
+      <w:proofErr w:type="spellEnd"/>
       <w:r>
         <w:rPr>
           <w:rFonts w:ascii="Courier" w:hAnsi="Courier"/>
@@ -1046,6 +3790,7 @@
           <w:lang w:val="en-GB"/>
         </w:rPr>
       </w:pPr>
+      <w:proofErr w:type="spellStart"/>
       <w:r>
         <w:rPr>
           <w:i/>
@@ -1055,6 +3800,7 @@
         </w:rPr>
         <w:t>phosp</w:t>
       </w:r>
+      <w:proofErr w:type="spellEnd"/>
       <w:r>
         <w:rPr>
           <w:szCs w:val="22"/>
@@ -1062,6 +3808,7 @@
         </w:rPr>
         <w:t xml:space="preserve"> and </w:t>
       </w:r>
+      <w:proofErr w:type="spellStart"/>
       <w:r>
         <w:rPr>
           <w:i/>
@@ -1071,6 +3818,7 @@
         </w:rPr>
         <w:t>pdeath</w:t>
       </w:r>
+      <w:proofErr w:type="spellEnd"/>
       <w:r>
         <w:rPr>
           <w:szCs w:val="22"/>
@@ -1120,14 +3868,25 @@
         </w:rPr>
         <w:t xml:space="preserve">those in higher risk groups should have higher </w:t>
       </w:r>
-      <w:r>
-        <w:rPr>
-          <w:i/>
-          <w:iCs/>
-          <w:szCs w:val="22"/>
-          <w:lang w:val="en-GB"/>
-        </w:rPr>
-        <w:t xml:space="preserve">phosp </w:t>
+      <w:proofErr w:type="spellStart"/>
+      <w:r>
+        <w:rPr>
+          <w:i/>
+          <w:iCs/>
+          <w:szCs w:val="22"/>
+          <w:lang w:val="en-GB"/>
+        </w:rPr>
+        <w:t>phosp</w:t>
+      </w:r>
+      <w:proofErr w:type="spellEnd"/>
+      <w:r>
+        <w:rPr>
+          <w:i/>
+          <w:iCs/>
+          <w:szCs w:val="22"/>
+          <w:lang w:val="en-GB"/>
+        </w:rPr>
+        <w:t xml:space="preserve"> </w:t>
       </w:r>
       <w:r>
         <w:rPr>
@@ -1136,14 +3895,25 @@
         </w:rPr>
         <w:t xml:space="preserve">and </w:t>
       </w:r>
-      <w:r>
-        <w:rPr>
-          <w:i/>
-          <w:iCs/>
-          <w:szCs w:val="22"/>
-          <w:lang w:val="en-GB"/>
-        </w:rPr>
-        <w:t>pdeath.</w:t>
+      <w:proofErr w:type="spellStart"/>
+      <w:r>
+        <w:rPr>
+          <w:i/>
+          <w:iCs/>
+          <w:szCs w:val="22"/>
+          <w:lang w:val="en-GB"/>
+        </w:rPr>
+        <w:t>pdeath</w:t>
+      </w:r>
+      <w:proofErr w:type="spellEnd"/>
+      <w:r>
+        <w:rPr>
+          <w:i/>
+          <w:iCs/>
+          <w:szCs w:val="22"/>
+          <w:lang w:val="en-GB"/>
+        </w:rPr>
+        <w:t>.</w:t>
       </w:r>
     </w:p>
     <w:p>
@@ -1300,6 +4070,7 @@
         </w:rPr>
         <w:t>the probability of hospitalization from COVID in the absence of treatment (</w:t>
       </w:r>
+      <w:proofErr w:type="spellStart"/>
       <w:r>
         <w:rPr>
           <w:i/>
@@ -1309,6 +4080,7 @@
         </w:rPr>
         <w:t>phosp</w:t>
       </w:r>
+      <w:proofErr w:type="spellEnd"/>
       <w:r>
         <w:rPr>
           <w:szCs w:val="22"/>
@@ -1344,6 +4116,7 @@
         </w:rPr>
         <w:t xml:space="preserve">Same for </w:t>
       </w:r>
+      <w:proofErr w:type="spellStart"/>
       <w:r>
         <w:rPr>
           <w:i/>
@@ -1353,6 +4126,7 @@
         </w:rPr>
         <w:t>pdeath</w:t>
       </w:r>
+      <w:proofErr w:type="spellEnd"/>
       <w:r>
         <w:rPr>
           <w:szCs w:val="22"/>
@@ -1395,14 +4169,25 @@
         </w:rPr>
         <w:t xml:space="preserve"> </w:t>
       </w:r>
-      <w:r>
-        <w:rPr>
-          <w:i/>
-          <w:iCs/>
-          <w:szCs w:val="22"/>
-          <w:lang w:val="en-GB"/>
-        </w:rPr>
-        <w:t xml:space="preserve">phosp </w:t>
+      <w:proofErr w:type="spellStart"/>
+      <w:r>
+        <w:rPr>
+          <w:i/>
+          <w:iCs/>
+          <w:szCs w:val="22"/>
+          <w:lang w:val="en-GB"/>
+        </w:rPr>
+        <w:t>phosp</w:t>
+      </w:r>
+      <w:proofErr w:type="spellEnd"/>
+      <w:r>
+        <w:rPr>
+          <w:i/>
+          <w:iCs/>
+          <w:szCs w:val="22"/>
+          <w:lang w:val="en-GB"/>
+        </w:rPr>
+        <w:t xml:space="preserve"> </w:t>
       </w:r>
       <w:r>
         <w:rPr>
@@ -1411,6 +4196,7 @@
         </w:rPr>
         <w:t xml:space="preserve">and </w:t>
       </w:r>
+      <w:proofErr w:type="spellStart"/>
       <w:r>
         <w:rPr>
           <w:i/>
@@ -1420,6 +4206,7 @@
         </w:rPr>
         <w:t>pdeath</w:t>
       </w:r>
+      <w:proofErr w:type="spellEnd"/>
       <w:r>
         <w:rPr>
           <w:szCs w:val="22"/>
@@ -1658,6 +4445,345 @@
     </w:lvl>
   </w:abstractNum>
   <w:abstractNum w:abstractNumId="10" w15:restartNumberingAfterBreak="0">
+    <w:nsid w:val="2B477CFB"/>
+    <w:multiLevelType w:val="hybridMultilevel"/>
+    <w:tmpl w:val="49C46FF6"/>
+    <w:lvl w:ilvl="0" w:tplc="9638920C">
+      <w:start w:val="5"/>
+      <w:numFmt w:val="bullet"/>
+      <w:lvlText w:val=""/>
+      <w:lvlJc w:val="left"/>
+      <w:pPr>
+        <w:ind w:left="720" w:hanging="360"/>
+      </w:pPr>
+      <w:rPr>
+        <w:rFonts w:ascii="Symbol" w:eastAsiaTheme="minorHAnsi" w:hAnsi="Symbol" w:cstheme="minorBidi" w:hint="default"/>
+      </w:rPr>
+    </w:lvl>
+    <w:lvl w:ilvl="1" w:tplc="04090003" w:tentative="1">
+      <w:start w:val="1"/>
+      <w:numFmt w:val="bullet"/>
+      <w:lvlText w:val="o"/>
+      <w:lvlJc w:val="left"/>
+      <w:pPr>
+        <w:ind w:left="1440" w:hanging="360"/>
+      </w:pPr>
+      <w:rPr>
+        <w:rFonts w:ascii="Courier New" w:hAnsi="Courier New" w:cs="Courier New" w:hint="default"/>
+      </w:rPr>
+    </w:lvl>
+    <w:lvl w:ilvl="2" w:tplc="04090005" w:tentative="1">
+      <w:start w:val="1"/>
+      <w:numFmt w:val="bullet"/>
+      <w:lvlText w:val=""/>
+      <w:lvlJc w:val="left"/>
+      <w:pPr>
+        <w:ind w:left="2160" w:hanging="360"/>
+      </w:pPr>
+      <w:rPr>
+        <w:rFonts w:ascii="Wingdings" w:hAnsi="Wingdings" w:hint="default"/>
+      </w:rPr>
+    </w:lvl>
+    <w:lvl w:ilvl="3" w:tplc="04090001" w:tentative="1">
+      <w:start w:val="1"/>
+      <w:numFmt w:val="bullet"/>
+      <w:lvlText w:val=""/>
+      <w:lvlJc w:val="left"/>
+      <w:pPr>
+        <w:ind w:left="2880" w:hanging="360"/>
+      </w:pPr>
+      <w:rPr>
+        <w:rFonts w:ascii="Symbol" w:hAnsi="Symbol" w:hint="default"/>
+      </w:rPr>
+    </w:lvl>
+    <w:lvl w:ilvl="4" w:tplc="04090003" w:tentative="1">
+      <w:start w:val="1"/>
+      <w:numFmt w:val="bullet"/>
+      <w:lvlText w:val="o"/>
+      <w:lvlJc w:val="left"/>
+      <w:pPr>
+        <w:ind w:left="3600" w:hanging="360"/>
+      </w:pPr>
+      <w:rPr>
+        <w:rFonts w:ascii="Courier New" w:hAnsi="Courier New" w:cs="Courier New" w:hint="default"/>
+      </w:rPr>
+    </w:lvl>
+    <w:lvl w:ilvl="5" w:tplc="04090005" w:tentative="1">
+      <w:start w:val="1"/>
+      <w:numFmt w:val="bullet"/>
+      <w:lvlText w:val=""/>
+      <w:lvlJc w:val="left"/>
+      <w:pPr>
+        <w:ind w:left="4320" w:hanging="360"/>
+      </w:pPr>
+      <w:rPr>
+        <w:rFonts w:ascii="Wingdings" w:hAnsi="Wingdings" w:hint="default"/>
+      </w:rPr>
+    </w:lvl>
+    <w:lvl w:ilvl="6" w:tplc="04090001" w:tentative="1">
+      <w:start w:val="1"/>
+      <w:numFmt w:val="bullet"/>
+      <w:lvlText w:val=""/>
+      <w:lvlJc w:val="left"/>
+      <w:pPr>
+        <w:ind w:left="5040" w:hanging="360"/>
+      </w:pPr>
+      <w:rPr>
+        <w:rFonts w:ascii="Symbol" w:hAnsi="Symbol" w:hint="default"/>
+      </w:rPr>
+    </w:lvl>
+    <w:lvl w:ilvl="7" w:tplc="04090003" w:tentative="1">
+      <w:start w:val="1"/>
+      <w:numFmt w:val="bullet"/>
+      <w:lvlText w:val="o"/>
+      <w:lvlJc w:val="left"/>
+      <w:pPr>
+        <w:ind w:left="5760" w:hanging="360"/>
+      </w:pPr>
+      <w:rPr>
+        <w:rFonts w:ascii="Courier New" w:hAnsi="Courier New" w:cs="Courier New" w:hint="default"/>
+      </w:rPr>
+    </w:lvl>
+    <w:lvl w:ilvl="8" w:tplc="04090005" w:tentative="1">
+      <w:start w:val="1"/>
+      <w:numFmt w:val="bullet"/>
+      <w:lvlText w:val=""/>
+      <w:lvlJc w:val="left"/>
+      <w:pPr>
+        <w:ind w:left="6480" w:hanging="360"/>
+      </w:pPr>
+      <w:rPr>
+        <w:rFonts w:ascii="Wingdings" w:hAnsi="Wingdings" w:hint="default"/>
+      </w:rPr>
+    </w:lvl>
+  </w:abstractNum>
+  <w:abstractNum w:abstractNumId="11" w15:restartNumberingAfterBreak="0">
+    <w:nsid w:val="641B3359"/>
+    <w:multiLevelType w:val="hybridMultilevel"/>
+    <w:tmpl w:val="6FB0251E"/>
+    <w:lvl w:ilvl="0" w:tplc="03E2307C">
+      <w:start w:val="5"/>
+      <w:numFmt w:val="bullet"/>
+      <w:lvlText w:val=""/>
+      <w:lvlJc w:val="left"/>
+      <w:pPr>
+        <w:ind w:left="720" w:hanging="360"/>
+      </w:pPr>
+      <w:rPr>
+        <w:rFonts w:ascii="Symbol" w:eastAsiaTheme="minorHAnsi" w:hAnsi="Symbol" w:cstheme="minorBidi" w:hint="default"/>
+      </w:rPr>
+    </w:lvl>
+    <w:lvl w:ilvl="1" w:tplc="04090003" w:tentative="1">
+      <w:start w:val="1"/>
+      <w:numFmt w:val="bullet"/>
+      <w:lvlText w:val="o"/>
+      <w:lvlJc w:val="left"/>
+      <w:pPr>
+        <w:ind w:left="1440" w:hanging="360"/>
+      </w:pPr>
+      <w:rPr>
+        <w:rFonts w:ascii="Courier New" w:hAnsi="Courier New" w:cs="Courier New" w:hint="default"/>
+      </w:rPr>
+    </w:lvl>
+    <w:lvl w:ilvl="2" w:tplc="04090005" w:tentative="1">
+      <w:start w:val="1"/>
+      <w:numFmt w:val="bullet"/>
+      <w:lvlText w:val=""/>
+      <w:lvlJc w:val="left"/>
+      <w:pPr>
+        <w:ind w:left="2160" w:hanging="360"/>
+      </w:pPr>
+      <w:rPr>
+        <w:rFonts w:ascii="Wingdings" w:hAnsi="Wingdings" w:hint="default"/>
+      </w:rPr>
+    </w:lvl>
+    <w:lvl w:ilvl="3" w:tplc="04090001" w:tentative="1">
+      <w:start w:val="1"/>
+      <w:numFmt w:val="bullet"/>
+      <w:lvlText w:val=""/>
+      <w:lvlJc w:val="left"/>
+      <w:pPr>
+        <w:ind w:left="2880" w:hanging="360"/>
+      </w:pPr>
+      <w:rPr>
+        <w:rFonts w:ascii="Symbol" w:hAnsi="Symbol" w:hint="default"/>
+      </w:rPr>
+    </w:lvl>
+    <w:lvl w:ilvl="4" w:tplc="04090003" w:tentative="1">
+      <w:start w:val="1"/>
+      <w:numFmt w:val="bullet"/>
+      <w:lvlText w:val="o"/>
+      <w:lvlJc w:val="left"/>
+      <w:pPr>
+        <w:ind w:left="3600" w:hanging="360"/>
+      </w:pPr>
+      <w:rPr>
+        <w:rFonts w:ascii="Courier New" w:hAnsi="Courier New" w:cs="Courier New" w:hint="default"/>
+      </w:rPr>
+    </w:lvl>
+    <w:lvl w:ilvl="5" w:tplc="04090005" w:tentative="1">
+      <w:start w:val="1"/>
+      <w:numFmt w:val="bullet"/>
+      <w:lvlText w:val=""/>
+      <w:lvlJc w:val="left"/>
+      <w:pPr>
+        <w:ind w:left="4320" w:hanging="360"/>
+      </w:pPr>
+      <w:rPr>
+        <w:rFonts w:ascii="Wingdings" w:hAnsi="Wingdings" w:hint="default"/>
+      </w:rPr>
+    </w:lvl>
+    <w:lvl w:ilvl="6" w:tplc="04090001" w:tentative="1">
+      <w:start w:val="1"/>
+      <w:numFmt w:val="bullet"/>
+      <w:lvlText w:val=""/>
+      <w:lvlJc w:val="left"/>
+      <w:pPr>
+        <w:ind w:left="5040" w:hanging="360"/>
+      </w:pPr>
+      <w:rPr>
+        <w:rFonts w:ascii="Symbol" w:hAnsi="Symbol" w:hint="default"/>
+      </w:rPr>
+    </w:lvl>
+    <w:lvl w:ilvl="7" w:tplc="04090003" w:tentative="1">
+      <w:start w:val="1"/>
+      <w:numFmt w:val="bullet"/>
+      <w:lvlText w:val="o"/>
+      <w:lvlJc w:val="left"/>
+      <w:pPr>
+        <w:ind w:left="5760" w:hanging="360"/>
+      </w:pPr>
+      <w:rPr>
+        <w:rFonts w:ascii="Courier New" w:hAnsi="Courier New" w:cs="Courier New" w:hint="default"/>
+      </w:rPr>
+    </w:lvl>
+    <w:lvl w:ilvl="8" w:tplc="04090005" w:tentative="1">
+      <w:start w:val="1"/>
+      <w:numFmt w:val="bullet"/>
+      <w:lvlText w:val=""/>
+      <w:lvlJc w:val="left"/>
+      <w:pPr>
+        <w:ind w:left="6480" w:hanging="360"/>
+      </w:pPr>
+      <w:rPr>
+        <w:rFonts w:ascii="Wingdings" w:hAnsi="Wingdings" w:hint="default"/>
+      </w:rPr>
+    </w:lvl>
+  </w:abstractNum>
+  <w:abstractNum w:abstractNumId="12" w15:restartNumberingAfterBreak="0">
+    <w:nsid w:val="69BB0BF4"/>
+    <w:multiLevelType w:val="hybridMultilevel"/>
+    <w:tmpl w:val="A1D60332"/>
+    <w:lvl w:ilvl="0" w:tplc="7A6C0A32">
+      <w:start w:val="5"/>
+      <w:numFmt w:val="bullet"/>
+      <w:lvlText w:val=""/>
+      <w:lvlJc w:val="left"/>
+      <w:pPr>
+        <w:ind w:left="720" w:hanging="360"/>
+      </w:pPr>
+      <w:rPr>
+        <w:rFonts w:ascii="Symbol" w:eastAsiaTheme="minorHAnsi" w:hAnsi="Symbol" w:cstheme="minorBidi" w:hint="default"/>
+      </w:rPr>
+    </w:lvl>
+    <w:lvl w:ilvl="1" w:tplc="04090003" w:tentative="1">
+      <w:start w:val="1"/>
+      <w:numFmt w:val="bullet"/>
+      <w:lvlText w:val="o"/>
+      <w:lvlJc w:val="left"/>
+      <w:pPr>
+        <w:ind w:left="1440" w:hanging="360"/>
+      </w:pPr>
+      <w:rPr>
+        <w:rFonts w:ascii="Courier New" w:hAnsi="Courier New" w:cs="Courier New" w:hint="default"/>
+      </w:rPr>
+    </w:lvl>
+    <w:lvl w:ilvl="2" w:tplc="04090005" w:tentative="1">
+      <w:start w:val="1"/>
+      <w:numFmt w:val="bullet"/>
+      <w:lvlText w:val=""/>
+      <w:lvlJc w:val="left"/>
+      <w:pPr>
+        <w:ind w:left="2160" w:hanging="360"/>
+      </w:pPr>
+      <w:rPr>
+        <w:rFonts w:ascii="Wingdings" w:hAnsi="Wingdings" w:hint="default"/>
+      </w:rPr>
+    </w:lvl>
+    <w:lvl w:ilvl="3" w:tplc="04090001" w:tentative="1">
+      <w:start w:val="1"/>
+      <w:numFmt w:val="bullet"/>
+      <w:lvlText w:val=""/>
+      <w:lvlJc w:val="left"/>
+      <w:pPr>
+        <w:ind w:left="2880" w:hanging="360"/>
+      </w:pPr>
+      <w:rPr>
+        <w:rFonts w:ascii="Symbol" w:hAnsi="Symbol" w:hint="default"/>
+      </w:rPr>
+    </w:lvl>
+    <w:lvl w:ilvl="4" w:tplc="04090003" w:tentative="1">
+      <w:start w:val="1"/>
+      <w:numFmt w:val="bullet"/>
+      <w:lvlText w:val="o"/>
+      <w:lvlJc w:val="left"/>
+      <w:pPr>
+        <w:ind w:left="3600" w:hanging="360"/>
+      </w:pPr>
+      <w:rPr>
+        <w:rFonts w:ascii="Courier New" w:hAnsi="Courier New" w:cs="Courier New" w:hint="default"/>
+      </w:rPr>
+    </w:lvl>
+    <w:lvl w:ilvl="5" w:tplc="04090005" w:tentative="1">
+      <w:start w:val="1"/>
+      <w:numFmt w:val="bullet"/>
+      <w:lvlText w:val=""/>
+      <w:lvlJc w:val="left"/>
+      <w:pPr>
+        <w:ind w:left="4320" w:hanging="360"/>
+      </w:pPr>
+      <w:rPr>
+        <w:rFonts w:ascii="Wingdings" w:hAnsi="Wingdings" w:hint="default"/>
+      </w:rPr>
+    </w:lvl>
+    <w:lvl w:ilvl="6" w:tplc="04090001" w:tentative="1">
+      <w:start w:val="1"/>
+      <w:numFmt w:val="bullet"/>
+      <w:lvlText w:val=""/>
+      <w:lvlJc w:val="left"/>
+      <w:pPr>
+        <w:ind w:left="5040" w:hanging="360"/>
+      </w:pPr>
+      <w:rPr>
+        <w:rFonts w:ascii="Symbol" w:hAnsi="Symbol" w:hint="default"/>
+      </w:rPr>
+    </w:lvl>
+    <w:lvl w:ilvl="7" w:tplc="04090003" w:tentative="1">
+      <w:start w:val="1"/>
+      <w:numFmt w:val="bullet"/>
+      <w:lvlText w:val="o"/>
+      <w:lvlJc w:val="left"/>
+      <w:pPr>
+        <w:ind w:left="5760" w:hanging="360"/>
+      </w:pPr>
+      <w:rPr>
+        <w:rFonts w:ascii="Courier New" w:hAnsi="Courier New" w:cs="Courier New" w:hint="default"/>
+      </w:rPr>
+    </w:lvl>
+    <w:lvl w:ilvl="8" w:tplc="04090005" w:tentative="1">
+      <w:start w:val="1"/>
+      <w:numFmt w:val="bullet"/>
+      <w:lvlText w:val=""/>
+      <w:lvlJc w:val="left"/>
+      <w:pPr>
+        <w:ind w:left="6480" w:hanging="360"/>
+      </w:pPr>
+      <w:rPr>
+        <w:rFonts w:ascii="Wingdings" w:hAnsi="Wingdings" w:hint="default"/>
+      </w:rPr>
+    </w:lvl>
+  </w:abstractNum>
+  <w:abstractNum w:abstractNumId="13" w15:restartNumberingAfterBreak="0">
     <w:nsid w:val="7F6C1C22"/>
     <w:multiLevelType w:val="hybridMultilevel"/>
     <w:tmpl w:val="DB38AD00"/>
@@ -1800,7 +4926,16 @@
     <w:abstractNumId w:val="9"/>
   </w:num>
   <w:num w:numId="11" w16cid:durableId="89785786">
+    <w:abstractNumId w:val="13"/>
+  </w:num>
+  <w:num w:numId="12" w16cid:durableId="1849324780">
     <w:abstractNumId w:val="10"/>
+  </w:num>
+  <w:num w:numId="13" w16cid:durableId="1418480210">
+    <w:abstractNumId w:val="11"/>
+  </w:num>
+  <w:num w:numId="14" w16cid:durableId="755367973">
+    <w:abstractNumId w:val="12"/>
   </w:num>
 </w:numbering>
 </file>

</xml_diff>